<commit_message>
some changes to the paper
</commit_message>
<xml_diff>
--- a/final-paper/Age estimation based on facial images using Deep Learning techniques.docx
+++ b/final-paper/Age estimation based on facial images using Deep Learning techniques.docx
@@ -211,19 +211,8 @@
           <w:szCs w:val="19"/>
           <w:lang w:val="en-GB"/>
         </w:rPr>
-        <w:t xml:space="preserve"> K-Nearest </w:t>
-      </w:r>
-      <w:proofErr w:type="spellStart"/>
-      <w:r>
-        <w:rPr>
-          <w:rFonts w:cs="Times New Roman"/>
-          <w:sz w:val="19"/>
-          <w:szCs w:val="19"/>
-          <w:lang w:val="en-GB"/>
-        </w:rPr>
-        <w:t>Neighbors</w:t>
-      </w:r>
-      <w:proofErr w:type="spellEnd"/>
+        <w:t xml:space="preserve"> K-Nearest Neighbors</w:t>
+      </w:r>
       <w:r>
         <w:rPr>
           <w:rStyle w:val="Voetnootmarkering"/>
@@ -271,45 +260,14 @@
         </w:rPr>
         <w:t xml:space="preserve">Since deep learning showed great potential on images, some have proposed working with deep learning techniques. </w:t>
       </w:r>
-      <w:proofErr w:type="spellStart"/>
-      <w:r>
-        <w:rPr>
-          <w:rFonts w:cs="Times New Roman"/>
-          <w:sz w:val="19"/>
-          <w:szCs w:val="19"/>
-          <w:lang w:val="en-GB"/>
-        </w:rPr>
-        <w:t>Sithungu</w:t>
-      </w:r>
-      <w:proofErr w:type="spellEnd"/>
-      <w:r>
-        <w:rPr>
-          <w:rFonts w:cs="Times New Roman"/>
-          <w:sz w:val="19"/>
-          <w:szCs w:val="19"/>
-          <w:lang w:val="en-GB"/>
-        </w:rPr>
-        <w:t xml:space="preserve"> and Van der </w:t>
-      </w:r>
-      <w:proofErr w:type="spellStart"/>
-      <w:r>
-        <w:rPr>
-          <w:rFonts w:cs="Times New Roman"/>
-          <w:sz w:val="19"/>
-          <w:szCs w:val="19"/>
-          <w:lang w:val="en-GB"/>
-        </w:rPr>
-        <w:t>Haar</w:t>
-      </w:r>
-      <w:proofErr w:type="spellEnd"/>
-      <w:r>
-        <w:rPr>
-          <w:rFonts w:cs="Times New Roman"/>
-          <w:sz w:val="19"/>
-          <w:szCs w:val="19"/>
-          <w:lang w:val="en-GB"/>
-        </w:rPr>
-        <w:t xml:space="preserve"> for example focussed on a lightweight model and proposed a modified LeNet-5 architecture</w:t>
+      <w:r>
+        <w:rPr>
+          <w:rFonts w:cs="Times New Roman"/>
+          <w:sz w:val="19"/>
+          <w:szCs w:val="19"/>
+          <w:lang w:val="en-GB"/>
+        </w:rPr>
+        <w:t>Sithungu and Van der Haar for example focussed on a lightweight model and proposed a modified LeNet-5 architecture</w:t>
       </w:r>
       <w:r>
         <w:rPr>
@@ -337,87 +295,7 @@
           <w:szCs w:val="19"/>
           <w:lang w:val="en-GB"/>
         </w:rPr>
-        <w:t xml:space="preserve">While </w:t>
-      </w:r>
-      <w:proofErr w:type="spellStart"/>
-      <w:r>
-        <w:rPr>
-          <w:rFonts w:cs="Times New Roman"/>
-          <w:sz w:val="19"/>
-          <w:szCs w:val="19"/>
-          <w:lang w:val="en-GB"/>
-        </w:rPr>
-        <w:t>Ozbula</w:t>
-      </w:r>
-      <w:proofErr w:type="spellEnd"/>
-      <w:r>
-        <w:rPr>
-          <w:rFonts w:cs="Times New Roman"/>
-          <w:sz w:val="19"/>
-          <w:szCs w:val="19"/>
-          <w:lang w:val="en-GB"/>
-        </w:rPr>
-        <w:t xml:space="preserve">, </w:t>
-      </w:r>
-      <w:proofErr w:type="spellStart"/>
-      <w:r>
-        <w:rPr>
-          <w:rFonts w:cs="Times New Roman"/>
-          <w:sz w:val="19"/>
-          <w:szCs w:val="19"/>
-          <w:lang w:val="en-GB"/>
-        </w:rPr>
-        <w:t>Aytar</w:t>
-      </w:r>
-      <w:proofErr w:type="spellEnd"/>
-      <w:r>
-        <w:rPr>
-          <w:rFonts w:cs="Times New Roman"/>
-          <w:sz w:val="19"/>
-          <w:szCs w:val="19"/>
-          <w:lang w:val="en-GB"/>
-        </w:rPr>
-        <w:t xml:space="preserve"> and </w:t>
-      </w:r>
-      <w:proofErr w:type="spellStart"/>
-      <w:r>
-        <w:rPr>
-          <w:rFonts w:cs="Times New Roman"/>
-          <w:sz w:val="19"/>
-          <w:szCs w:val="19"/>
-          <w:lang w:val="en-GB"/>
-        </w:rPr>
-        <w:t>Ekenel</w:t>
-      </w:r>
-      <w:proofErr w:type="spellEnd"/>
-      <w:r>
-        <w:rPr>
-          <w:rFonts w:cs="Times New Roman"/>
-          <w:sz w:val="19"/>
-          <w:szCs w:val="19"/>
-          <w:lang w:val="en-GB"/>
-        </w:rPr>
-        <w:t xml:space="preserve"> researched the potential of using transfer learning with pre-trained model such as </w:t>
-      </w:r>
-      <w:proofErr w:type="spellStart"/>
-      <w:r>
-        <w:rPr>
-          <w:rFonts w:cs="Times New Roman"/>
-          <w:sz w:val="19"/>
-          <w:szCs w:val="19"/>
-          <w:lang w:val="en-GB"/>
-        </w:rPr>
-        <w:t>AlexNet</w:t>
-      </w:r>
-      <w:proofErr w:type="spellEnd"/>
-      <w:r>
-        <w:rPr>
-          <w:rFonts w:cs="Times New Roman"/>
-          <w:sz w:val="19"/>
-          <w:szCs w:val="19"/>
-          <w:lang w:val="en-GB"/>
-        </w:rPr>
-        <w:t xml:space="preserve"> and VGG</w:t>
+        <w:t>While Ozbula, Aytar and Ekenel researched the potential of using transfer learning with pre-trained model such as AlexNet and VGG</w:t>
       </w:r>
       <w:r>
         <w:rPr>
@@ -463,67 +341,7 @@
           <w:szCs w:val="19"/>
           <w:lang w:val="en-GB"/>
         </w:rPr>
-        <w:t xml:space="preserve"> </w:t>
-      </w:r>
-      <w:proofErr w:type="spellStart"/>
-      <w:r>
-        <w:rPr>
-          <w:rFonts w:cs="Times New Roman"/>
-          <w:sz w:val="19"/>
-          <w:szCs w:val="19"/>
-          <w:lang w:val="en-GB"/>
-        </w:rPr>
-        <w:t>Fariza</w:t>
-      </w:r>
-      <w:proofErr w:type="spellEnd"/>
-      <w:r>
-        <w:rPr>
-          <w:rFonts w:cs="Times New Roman"/>
-          <w:sz w:val="19"/>
-          <w:szCs w:val="19"/>
-          <w:lang w:val="en-GB"/>
-        </w:rPr>
-        <w:t xml:space="preserve">, </w:t>
-      </w:r>
-      <w:proofErr w:type="spellStart"/>
-      <w:r>
-        <w:rPr>
-          <w:rFonts w:cs="Times New Roman"/>
-          <w:sz w:val="19"/>
-          <w:szCs w:val="19"/>
-          <w:lang w:val="en-GB"/>
-        </w:rPr>
-        <w:t>Mu’arifin</w:t>
-      </w:r>
-      <w:proofErr w:type="spellEnd"/>
-      <w:r>
-        <w:rPr>
-          <w:rFonts w:cs="Times New Roman"/>
-          <w:sz w:val="19"/>
-          <w:szCs w:val="19"/>
-          <w:lang w:val="en-GB"/>
-        </w:rPr>
-        <w:t xml:space="preserve"> and Arifin also proposed using convolutional layers by following the </w:t>
-      </w:r>
-      <w:proofErr w:type="spellStart"/>
-      <w:r>
-        <w:rPr>
-          <w:rFonts w:cs="Times New Roman"/>
-          <w:sz w:val="19"/>
-          <w:szCs w:val="19"/>
-          <w:lang w:val="en-GB"/>
-        </w:rPr>
-        <w:t>ResNe</w:t>
-      </w:r>
-      <w:proofErr w:type="spellEnd"/>
-      <w:r>
-        <w:rPr>
-          <w:rFonts w:cs="Times New Roman"/>
-          <w:sz w:val="19"/>
-          <w:szCs w:val="19"/>
-          <w:lang w:val="en-GB"/>
-        </w:rPr>
-        <w:t>(x)t-50 architecture</w:t>
+        <w:t xml:space="preserve"> Fariza, Mu’arifin and Arifin also proposed using convolutional layers by following the ResNe(x)t-50 architecture</w:t>
       </w:r>
       <w:r>
         <w:rPr>
@@ -551,27 +369,7 @@
           <w:szCs w:val="19"/>
           <w:lang w:val="en-GB"/>
         </w:rPr>
-        <w:t xml:space="preserve"> Also, most of these proposed models used the imbalanced dataset </w:t>
-      </w:r>
-      <w:proofErr w:type="spellStart"/>
-      <w:r>
-        <w:rPr>
-          <w:rFonts w:cs="Times New Roman"/>
-          <w:sz w:val="19"/>
-          <w:szCs w:val="19"/>
-          <w:lang w:val="en-GB"/>
-        </w:rPr>
-        <w:t>UTKFace</w:t>
-      </w:r>
-      <w:proofErr w:type="spellEnd"/>
-      <w:r>
-        <w:rPr>
-          <w:rFonts w:cs="Times New Roman"/>
-          <w:sz w:val="19"/>
-          <w:szCs w:val="19"/>
-          <w:lang w:val="en-GB"/>
-        </w:rPr>
-        <w:t>.</w:t>
+        <w:t xml:space="preserve"> Also, most of these proposed models used the imbalanced dataset UTKFace.</w:t>
       </w:r>
     </w:p>
     <w:p>
@@ -581,7 +379,7 @@
           <w:rFonts w:cs="Times New Roman"/>
           <w:sz w:val="19"/>
           <w:szCs w:val="19"/>
-          <w:lang/>
+          <w:lang w:val="en-GB"/>
         </w:rPr>
       </w:pPr>
       <w:r>
@@ -589,7 +387,7 @@
           <w:rFonts w:cs="Times New Roman"/>
           <w:sz w:val="19"/>
           <w:szCs w:val="19"/>
-          <w:lang/>
+          <w:lang w:val="en-GB"/>
         </w:rPr>
         <w:t>For that reason</w:t>
       </w:r>
@@ -682,34 +480,14 @@
           <w:szCs w:val="19"/>
           <w:lang w:val="en-GB"/>
         </w:rPr>
-        <w:t xml:space="preserve"> Where we take the paper from </w:t>
-      </w:r>
-      <w:proofErr w:type="spellStart"/>
-      <w:r>
-        <w:rPr>
-          <w:rFonts w:cs="Times New Roman"/>
-          <w:sz w:val="19"/>
-          <w:szCs w:val="19"/>
-          <w:lang w:val="en-GB"/>
-        </w:rPr>
-        <w:t>Sithungu</w:t>
-      </w:r>
-      <w:proofErr w:type="spellEnd"/>
-      <w:r>
-        <w:rPr>
-          <w:rFonts w:cs="Times New Roman"/>
-          <w:sz w:val="19"/>
-          <w:szCs w:val="19"/>
-          <w:lang w:val="en-GB"/>
-        </w:rPr>
-        <w:t xml:space="preserve"> et al. as a starting point</w:t>
-      </w:r>
-      <w:r>
-        <w:rPr>
-          <w:rFonts w:cs="Times New Roman"/>
-          <w:sz w:val="19"/>
-          <w:szCs w:val="19"/>
-          <w:lang/>
+        <w:t xml:space="preserve"> Where we take the paper from Sithungu et al. as a starting point</w:t>
+      </w:r>
+      <w:r>
+        <w:rPr>
+          <w:rFonts w:cs="Times New Roman"/>
+          <w:sz w:val="19"/>
+          <w:szCs w:val="19"/>
+          <w:lang w:val="en-GB"/>
         </w:rPr>
         <w:t xml:space="preserve">, but in our case we used a </w:t>
       </w:r>
@@ -719,7 +497,7 @@
           <w:sz w:val="19"/>
           <w:szCs w:val="19"/>
           <w:u w:val="single"/>
-          <w:lang/>
+          <w:lang w:val="en-GB"/>
         </w:rPr>
         <w:t>balanced dataset</w:t>
       </w:r>
@@ -728,7 +506,7 @@
           <w:rFonts w:cs="Times New Roman"/>
           <w:sz w:val="19"/>
           <w:szCs w:val="19"/>
-          <w:lang/>
+          <w:lang w:val="en-GB"/>
         </w:rPr>
         <w:t>.</w:t>
       </w:r>
@@ -841,7 +619,7 @@
           <w:rFonts w:cs="Times New Roman"/>
           <w:sz w:val="16"/>
           <w:szCs w:val="16"/>
-          <w:lang/>
+          <w:lang w:val="en-GB"/>
         </w:rPr>
         <w:t xml:space="preserve">     </w:t>
       </w:r>
@@ -850,7 +628,7 @@
           <w:rFonts w:cs="Times New Roman"/>
           <w:sz w:val="16"/>
           <w:szCs w:val="16"/>
-          <w:lang/>
+          <w:lang w:val="en-GB"/>
         </w:rPr>
         <w:t xml:space="preserve"> </w:t>
       </w:r>
@@ -1038,7 +816,6 @@
               </w:rPr>
               <w:t>S</w:t>
             </w:r>
-            <w:proofErr w:type="spellStart"/>
             <w:r>
               <w:rPr>
                 <w:rFonts w:cs="Times New Roman"/>
@@ -1048,9 +825,8 @@
                 <w:szCs w:val="16"/>
                 <w:lang w:val="en-GB"/>
               </w:rPr>
-              <w:t>amples</w:t>
-            </w:r>
-            <w:proofErr w:type="spellEnd"/>
+              <w:t>amples (</w:t>
+            </w:r>
             <w:r>
               <w:rPr>
                 <w:rFonts w:cs="Times New Roman"/>
@@ -1058,22 +834,9 @@
                 <w:bCs/>
                 <w:sz w:val="16"/>
                 <w:szCs w:val="16"/>
-                <w:lang w:val="en-GB"/>
-              </w:rPr>
-              <w:t xml:space="preserve"> (</w:t>
-            </w:r>
-            <w:proofErr w:type="spellStart"/>
-            <w:r>
-              <w:rPr>
-                <w:rFonts w:cs="Times New Roman"/>
-                <w:b/>
-                <w:bCs/>
-                <w:sz w:val="16"/>
-                <w:szCs w:val="16"/>
               </w:rPr>
               <w:t>im</w:t>
             </w:r>
-            <w:proofErr w:type="spellEnd"/>
             <w:r>
               <w:rPr>
                 <w:rFonts w:cs="Times New Roman"/>
@@ -1114,7 +877,6 @@
               </w:rPr>
               <w:t>S</w:t>
             </w:r>
-            <w:proofErr w:type="spellStart"/>
             <w:r>
               <w:rPr>
                 <w:rFonts w:cs="Times New Roman"/>
@@ -1124,19 +886,7 @@
                 <w:szCs w:val="16"/>
                 <w:lang w:val="en-GB"/>
               </w:rPr>
-              <w:t>amples</w:t>
-            </w:r>
-            <w:proofErr w:type="spellEnd"/>
-            <w:r>
-              <w:rPr>
-                <w:rFonts w:cs="Times New Roman"/>
-                <w:b/>
-                <w:bCs/>
-                <w:sz w:val="16"/>
-                <w:szCs w:val="16"/>
-                <w:lang w:val="en-GB"/>
-              </w:rPr>
-              <w:t xml:space="preserve"> (balanced)</w:t>
+              <w:t>amples (balanced)</w:t>
             </w:r>
           </w:p>
         </w:tc>
@@ -1939,13 +1689,6 @@
           <w:szCs w:val="19"/>
         </w:rPr>
         <w:tab/>
-      </w:r>
-      <w:r>
-        <w:rPr>
-          <w:sz w:val="19"/>
-          <w:szCs w:val="19"/>
-          <w:lang/>
-        </w:rPr>
         <w:t xml:space="preserve">    </w:t>
       </w:r>
       <w:bookmarkEnd w:id="0"/>
@@ -2014,7 +1757,6 @@
         </w:rPr>
         <w:t xml:space="preserve"> </w:t>
       </w:r>
-      <w:proofErr w:type="spellStart"/>
       <w:r>
         <w:rPr>
           <w:rFonts w:cs="Times New Roman"/>
@@ -2026,7 +1768,6 @@
         </w:rPr>
         <w:t>Aligned&amp;Cropped</w:t>
       </w:r>
-      <w:proofErr w:type="spellEnd"/>
       <w:r>
         <w:rPr>
           <w:rFonts w:cs="Times New Roman"/>
@@ -2059,36 +1800,25 @@
           <w:rFonts w:cs="Times New Roman"/>
           <w:sz w:val="19"/>
           <w:szCs w:val="19"/>
-          <w:lang/>
+          <w:lang w:val="en-GB"/>
         </w:rPr>
         <w:t xml:space="preserve">the </w:t>
       </w:r>
-      <w:proofErr w:type="spellStart"/>
-      <w:r>
-        <w:rPr>
-          <w:rFonts w:cs="Times New Roman"/>
-          <w:sz w:val="19"/>
-          <w:szCs w:val="19"/>
-          <w:lang w:val="en-GB"/>
-        </w:rPr>
-        <w:t>UTKFace</w:t>
-      </w:r>
-      <w:proofErr w:type="spellEnd"/>
-      <w:r>
-        <w:rPr>
-          <w:rFonts w:cs="Times New Roman"/>
-          <w:sz w:val="19"/>
-          <w:szCs w:val="19"/>
-          <w:lang w:val="en-GB"/>
-        </w:rPr>
-        <w:t xml:space="preserve"> dataset. </w:t>
-      </w:r>
-      <w:r>
-        <w:rPr>
-          <w:rFonts w:cs="Times New Roman"/>
-          <w:sz w:val="19"/>
-          <w:szCs w:val="19"/>
-          <w:lang/>
+      <w:r>
+        <w:rPr>
+          <w:rFonts w:cs="Times New Roman"/>
+          <w:sz w:val="19"/>
+          <w:szCs w:val="19"/>
+          <w:lang w:val="en-GB"/>
+        </w:rPr>
+        <w:t xml:space="preserve">UTKFace dataset. </w:t>
+      </w:r>
+      <w:r>
+        <w:rPr>
+          <w:rFonts w:cs="Times New Roman"/>
+          <w:sz w:val="19"/>
+          <w:szCs w:val="19"/>
+          <w:lang w:val="en-GB"/>
         </w:rPr>
         <w:t>Then we</w:t>
       </w:r>
@@ -2133,7 +1863,7 @@
           <w:rFonts w:cs="Times New Roman"/>
           <w:sz w:val="19"/>
           <w:szCs w:val="19"/>
-          <w:lang/>
+          <w:lang w:val="en-GB"/>
         </w:rPr>
         <w:t>Lastly, we</w:t>
       </w:r>
@@ -2191,19 +1921,17 @@
           <w:szCs w:val="19"/>
           <w:lang w:val="en-GB"/>
         </w:rPr>
-        <w:t xml:space="preserve">We started by implementing the (modified) LeNet-5 architecture just like </w:t>
-      </w:r>
-      <w:proofErr w:type="spellStart"/>
-      <w:r>
-        <w:rPr>
-          <w:rFonts w:cs="Times New Roman"/>
-          <w:sz w:val="19"/>
-          <w:szCs w:val="19"/>
-          <w:lang w:val="en-GB"/>
-        </w:rPr>
-        <w:t>Sithungu</w:t>
-      </w:r>
-      <w:proofErr w:type="spellEnd"/>
+        <w:t xml:space="preserve">We started by implementing the (modified) LeNet-5 architecture just like Sithungu </w:t>
+      </w:r>
+      <w:r>
+        <w:rPr>
+          <w:rFonts w:cs="Times New Roman"/>
+          <w:sz w:val="19"/>
+          <w:szCs w:val="19"/>
+          <w:lang w:val="en-GB"/>
+        </w:rPr>
+        <w:t>et al.</w:t>
+      </w:r>
       <w:r>
         <w:rPr>
           <w:rFonts w:cs="Times New Roman"/>
@@ -2220,7 +1948,232 @@
           <w:szCs w:val="19"/>
           <w:lang w:val="en-GB"/>
         </w:rPr>
-        <w:t>et al.</w:t>
+        <w:t>We tried modifying the</w:t>
+      </w:r>
+      <w:r>
+        <w:rPr>
+          <w:rFonts w:cs="Times New Roman"/>
+          <w:sz w:val="19"/>
+          <w:szCs w:val="19"/>
+          <w:lang w:val="en-GB"/>
+        </w:rPr>
+        <w:t>se</w:t>
+      </w:r>
+      <w:r>
+        <w:rPr>
+          <w:rFonts w:cs="Times New Roman"/>
+          <w:sz w:val="19"/>
+          <w:szCs w:val="19"/>
+          <w:lang w:val="en-GB"/>
+        </w:rPr>
+        <w:t xml:space="preserve"> by adding extra layers, changing the activation</w:t>
+      </w:r>
+      <w:r>
+        <w:rPr>
+          <w:rFonts w:cs="Times New Roman"/>
+          <w:sz w:val="19"/>
+          <w:szCs w:val="19"/>
+          <w:lang w:val="en-GB"/>
+        </w:rPr>
+        <w:t xml:space="preserve">, </w:t>
+      </w:r>
+      <w:r>
+        <w:rPr>
+          <w:rFonts w:cs="Times New Roman"/>
+          <w:sz w:val="19"/>
+          <w:szCs w:val="19"/>
+          <w:lang w:val="en-GB"/>
+        </w:rPr>
+        <w:t>optimizer</w:t>
+      </w:r>
+      <w:r>
+        <w:rPr>
+          <w:rFonts w:cs="Times New Roman"/>
+          <w:sz w:val="19"/>
+          <w:szCs w:val="19"/>
+          <w:lang w:val="en-GB"/>
+        </w:rPr>
+        <w:t xml:space="preserve"> and adding regularization</w:t>
+      </w:r>
+      <w:r>
+        <w:rPr>
+          <w:rFonts w:cs="Times New Roman"/>
+          <w:sz w:val="19"/>
+          <w:szCs w:val="19"/>
+          <w:lang w:val="en-GB"/>
+        </w:rPr>
+        <w:t xml:space="preserve">. </w:t>
+      </w:r>
+      <w:r>
+        <w:rPr>
+          <w:rFonts w:cs="Times New Roman"/>
+          <w:sz w:val="19"/>
+          <w:szCs w:val="19"/>
+          <w:lang w:val="en-GB"/>
+        </w:rPr>
+        <w:t xml:space="preserve">After this, we turned to transfer learning </w:t>
+      </w:r>
+      <w:r>
+        <w:rPr>
+          <w:rFonts w:cs="Times New Roman"/>
+          <w:sz w:val="19"/>
+          <w:szCs w:val="19"/>
+          <w:lang w:val="en-GB"/>
+        </w:rPr>
+        <w:t xml:space="preserve">using architectures as </w:t>
+      </w:r>
+      <w:r>
+        <w:rPr>
+          <w:rFonts w:cs="Times New Roman"/>
+          <w:sz w:val="19"/>
+          <w:szCs w:val="19"/>
+          <w:lang w:val="en-GB"/>
+        </w:rPr>
+        <w:t>VGG16</w:t>
+      </w:r>
+      <w:r>
+        <w:rPr>
+          <w:rFonts w:cs="Times New Roman"/>
+          <w:sz w:val="19"/>
+          <w:szCs w:val="19"/>
+          <w:lang w:val="en-GB"/>
+        </w:rPr>
+        <w:t xml:space="preserve"> and VGG19</w:t>
+      </w:r>
+      <w:r>
+        <w:rPr>
+          <w:rFonts w:cs="Times New Roman"/>
+          <w:sz w:val="19"/>
+          <w:szCs w:val="19"/>
+          <w:lang w:val="en-GB"/>
+        </w:rPr>
+        <w:t xml:space="preserve"> (Ozbula</w:t>
+      </w:r>
+      <w:r>
+        <w:rPr>
+          <w:rFonts w:cs="Times New Roman"/>
+          <w:sz w:val="19"/>
+          <w:szCs w:val="19"/>
+          <w:lang w:val="en-GB"/>
+        </w:rPr>
+        <w:t xml:space="preserve"> et al.</w:t>
+      </w:r>
+      <w:r>
+        <w:rPr>
+          <w:rFonts w:cs="Times New Roman"/>
+          <w:sz w:val="19"/>
+          <w:szCs w:val="19"/>
+          <w:lang w:val="en-GB"/>
+        </w:rPr>
+        <w:t>) and ResNet-50 (Fariza</w:t>
+      </w:r>
+      <w:r>
+        <w:rPr>
+          <w:rFonts w:cs="Times New Roman"/>
+          <w:sz w:val="19"/>
+          <w:szCs w:val="19"/>
+          <w:lang w:val="en-GB"/>
+        </w:rPr>
+        <w:t xml:space="preserve"> et al.</w:t>
+      </w:r>
+      <w:r>
+        <w:rPr>
+          <w:rFonts w:cs="Times New Roman"/>
+          <w:sz w:val="19"/>
+          <w:szCs w:val="19"/>
+          <w:lang w:val="en-GB"/>
+        </w:rPr>
+        <w:t xml:space="preserve">). </w:t>
+      </w:r>
+      <w:r>
+        <w:rPr>
+          <w:rFonts w:cs="Times New Roman"/>
+          <w:sz w:val="19"/>
+          <w:szCs w:val="19"/>
+          <w:lang w:val="en-GB"/>
+        </w:rPr>
+        <w:t xml:space="preserve">We </w:t>
+      </w:r>
+      <w:r>
+        <w:rPr>
+          <w:rFonts w:cs="Times New Roman"/>
+          <w:sz w:val="19"/>
+          <w:szCs w:val="19"/>
+          <w:lang w:val="en-GB"/>
+        </w:rPr>
+        <w:t>experimented with</w:t>
+      </w:r>
+      <w:r>
+        <w:rPr>
+          <w:rFonts w:cs="Times New Roman"/>
+          <w:sz w:val="19"/>
+          <w:szCs w:val="19"/>
+          <w:lang w:val="en-GB"/>
+        </w:rPr>
+        <w:t xml:space="preserve"> these by (un)freezing </w:t>
+      </w:r>
+      <w:r>
+        <w:rPr>
+          <w:rFonts w:cs="Times New Roman"/>
+          <w:sz w:val="19"/>
+          <w:szCs w:val="19"/>
+          <w:lang w:val="en-GB"/>
+        </w:rPr>
+        <w:t>layers</w:t>
+      </w:r>
+      <w:r>
+        <w:rPr>
+          <w:rFonts w:cs="Times New Roman"/>
+          <w:sz w:val="19"/>
+          <w:szCs w:val="19"/>
+          <w:lang w:val="en-GB"/>
+        </w:rPr>
+        <w:t xml:space="preserve">, adding extra dense layers and training the model after importing </w:t>
+      </w:r>
+      <w:r>
+        <w:rPr>
+          <w:rFonts w:cs="Times New Roman"/>
+          <w:sz w:val="19"/>
+          <w:szCs w:val="19"/>
+          <w:lang w:val="en-GB"/>
+        </w:rPr>
+        <w:t>pretrained</w:t>
+      </w:r>
+      <w:r>
+        <w:rPr>
+          <w:rFonts w:cs="Times New Roman"/>
+          <w:sz w:val="19"/>
+          <w:szCs w:val="19"/>
+          <w:lang w:val="en-GB"/>
+        </w:rPr>
+        <w:t xml:space="preserve"> weights</w:t>
+      </w:r>
+      <w:r>
+        <w:rPr>
+          <w:rFonts w:cs="Times New Roman"/>
+          <w:sz w:val="19"/>
+          <w:szCs w:val="19"/>
+          <w:lang w:val="en-GB"/>
+        </w:rPr>
+        <w:t xml:space="preserve"> or </w:t>
+      </w:r>
+      <w:r>
+        <w:rPr>
+          <w:rFonts w:cs="Times New Roman"/>
+          <w:sz w:val="19"/>
+          <w:szCs w:val="19"/>
+          <w:lang w:val="en-GB"/>
+        </w:rPr>
+        <w:t>from scratch.</w:t>
+      </w:r>
+      <w:r>
+        <w:rPr>
+          <w:rFonts w:cs="Times New Roman"/>
+          <w:sz w:val="19"/>
+          <w:szCs w:val="19"/>
+          <w:lang w:val="en-GB"/>
+        </w:rPr>
+        <w:t xml:space="preserve"> In every experiment we</w:t>
       </w:r>
       <w:r>
         <w:rPr>
@@ -2238,254 +2191,61 @@
           <w:szCs w:val="19"/>
           <w:lang w:val="en-GB"/>
         </w:rPr>
-        <w:t>We tried modifying the</w:t>
-      </w:r>
-      <w:r>
-        <w:rPr>
-          <w:rFonts w:cs="Times New Roman"/>
-          <w:sz w:val="19"/>
-          <w:szCs w:val="19"/>
-          <w:lang w:val="en-GB"/>
-        </w:rPr>
-        <w:t>se</w:t>
-      </w:r>
-      <w:r>
-        <w:rPr>
-          <w:rFonts w:cs="Times New Roman"/>
-          <w:sz w:val="19"/>
-          <w:szCs w:val="19"/>
-          <w:lang w:val="en-GB"/>
-        </w:rPr>
-        <w:t xml:space="preserve"> by adding extra layers, changing the activation</w:t>
-      </w:r>
-      <w:r>
-        <w:rPr>
-          <w:rFonts w:cs="Times New Roman"/>
-          <w:sz w:val="19"/>
-          <w:szCs w:val="19"/>
-          <w:lang w:val="en-GB"/>
-        </w:rPr>
-        <w:t xml:space="preserve">, </w:t>
-      </w:r>
-      <w:r>
-        <w:rPr>
-          <w:rFonts w:cs="Times New Roman"/>
-          <w:sz w:val="19"/>
-          <w:szCs w:val="19"/>
-          <w:lang w:val="en-GB"/>
-        </w:rPr>
-        <w:t>optimizer</w:t>
-      </w:r>
-      <w:r>
-        <w:rPr>
-          <w:rFonts w:cs="Times New Roman"/>
-          <w:sz w:val="19"/>
-          <w:szCs w:val="19"/>
-          <w:lang w:val="en-GB"/>
-        </w:rPr>
-        <w:t xml:space="preserve"> and adding regularization</w:t>
-      </w:r>
-      <w:r>
-        <w:rPr>
-          <w:rFonts w:cs="Times New Roman"/>
-          <w:sz w:val="19"/>
-          <w:szCs w:val="19"/>
-          <w:lang w:val="en-GB"/>
-        </w:rPr>
-        <w:t xml:space="preserve">. </w:t>
-      </w:r>
-      <w:r>
-        <w:rPr>
-          <w:rFonts w:cs="Times New Roman"/>
-          <w:sz w:val="19"/>
-          <w:szCs w:val="19"/>
-          <w:lang w:val="en-GB"/>
-        </w:rPr>
-        <w:t xml:space="preserve">After this, we turned to transfer learning </w:t>
-      </w:r>
-      <w:r>
-        <w:rPr>
-          <w:rFonts w:cs="Times New Roman"/>
-          <w:sz w:val="19"/>
-          <w:szCs w:val="19"/>
-          <w:lang w:val="en-GB"/>
-        </w:rPr>
-        <w:t xml:space="preserve">using architectures as </w:t>
-      </w:r>
-      <w:r>
-        <w:rPr>
-          <w:rFonts w:cs="Times New Roman"/>
-          <w:sz w:val="19"/>
-          <w:szCs w:val="19"/>
-          <w:lang w:val="en-GB"/>
-        </w:rPr>
-        <w:t>VGG16</w:t>
-      </w:r>
-      <w:r>
-        <w:rPr>
-          <w:rFonts w:cs="Times New Roman"/>
-          <w:sz w:val="19"/>
-          <w:szCs w:val="19"/>
-          <w:lang w:val="en-GB"/>
-        </w:rPr>
-        <w:t xml:space="preserve"> and VGG19</w:t>
-      </w:r>
-      <w:r>
-        <w:rPr>
-          <w:rFonts w:cs="Times New Roman"/>
-          <w:sz w:val="19"/>
-          <w:szCs w:val="19"/>
-          <w:lang w:val="en-GB"/>
-        </w:rPr>
-        <w:t xml:space="preserve"> (</w:t>
-      </w:r>
-      <w:proofErr w:type="spellStart"/>
-      <w:r>
-        <w:rPr>
-          <w:rFonts w:cs="Times New Roman"/>
-          <w:sz w:val="19"/>
-          <w:szCs w:val="19"/>
-          <w:lang w:val="en-GB"/>
-        </w:rPr>
-        <w:t>Ozbula</w:t>
-      </w:r>
-      <w:proofErr w:type="spellEnd"/>
-      <w:r>
-        <w:rPr>
-          <w:rFonts w:cs="Times New Roman"/>
-          <w:sz w:val="19"/>
-          <w:szCs w:val="19"/>
-          <w:lang w:val="en-GB"/>
-        </w:rPr>
-        <w:t xml:space="preserve"> et al.</w:t>
-      </w:r>
-      <w:r>
-        <w:rPr>
-          <w:rFonts w:cs="Times New Roman"/>
-          <w:sz w:val="19"/>
-          <w:szCs w:val="19"/>
-          <w:lang w:val="en-GB"/>
-        </w:rPr>
-        <w:t>) and ResNet-50 (</w:t>
-      </w:r>
-      <w:proofErr w:type="spellStart"/>
-      <w:r>
-        <w:rPr>
-          <w:rFonts w:cs="Times New Roman"/>
-          <w:sz w:val="19"/>
-          <w:szCs w:val="19"/>
-          <w:lang w:val="en-GB"/>
-        </w:rPr>
-        <w:t>Fariza</w:t>
-      </w:r>
-      <w:proofErr w:type="spellEnd"/>
-      <w:r>
-        <w:rPr>
-          <w:rFonts w:cs="Times New Roman"/>
-          <w:sz w:val="19"/>
-          <w:szCs w:val="19"/>
-          <w:lang w:val="en-GB"/>
-        </w:rPr>
-        <w:t xml:space="preserve"> et al.</w:t>
-      </w:r>
-      <w:r>
-        <w:rPr>
-          <w:rFonts w:cs="Times New Roman"/>
-          <w:sz w:val="19"/>
-          <w:szCs w:val="19"/>
-          <w:lang w:val="en-GB"/>
-        </w:rPr>
-        <w:t xml:space="preserve">). </w:t>
-      </w:r>
-      <w:r>
-        <w:rPr>
-          <w:rFonts w:cs="Times New Roman"/>
-          <w:sz w:val="19"/>
-          <w:szCs w:val="19"/>
-          <w:lang w:val="en-GB"/>
-        </w:rPr>
-        <w:t xml:space="preserve">We </w:t>
-      </w:r>
-      <w:r>
-        <w:rPr>
-          <w:rFonts w:cs="Times New Roman"/>
-          <w:sz w:val="19"/>
-          <w:szCs w:val="19"/>
-          <w:lang w:val="en-GB"/>
-        </w:rPr>
-        <w:t>experimented with</w:t>
-      </w:r>
-      <w:r>
-        <w:rPr>
-          <w:rFonts w:cs="Times New Roman"/>
-          <w:sz w:val="19"/>
-          <w:szCs w:val="19"/>
-          <w:lang w:val="en-GB"/>
-        </w:rPr>
-        <w:t xml:space="preserve"> these by (un)freezing </w:t>
-      </w:r>
-      <w:r>
-        <w:rPr>
-          <w:rFonts w:cs="Times New Roman"/>
-          <w:sz w:val="19"/>
-          <w:szCs w:val="19"/>
-          <w:lang w:val="en-GB"/>
-        </w:rPr>
-        <w:t>layers</w:t>
-      </w:r>
-      <w:r>
-        <w:rPr>
-          <w:rFonts w:cs="Times New Roman"/>
-          <w:sz w:val="19"/>
-          <w:szCs w:val="19"/>
-          <w:lang w:val="en-GB"/>
-        </w:rPr>
-        <w:t xml:space="preserve">, adding extra dense layers and training the model after importing </w:t>
-      </w:r>
-      <w:r>
-        <w:rPr>
-          <w:rFonts w:cs="Times New Roman"/>
-          <w:sz w:val="19"/>
-          <w:szCs w:val="19"/>
-          <w:lang w:val="en-GB"/>
-        </w:rPr>
-        <w:t>pretrained</w:t>
-      </w:r>
-      <w:r>
-        <w:rPr>
-          <w:rFonts w:cs="Times New Roman"/>
-          <w:sz w:val="19"/>
-          <w:szCs w:val="19"/>
-          <w:lang w:val="en-GB"/>
-        </w:rPr>
-        <w:t xml:space="preserve"> weights</w:t>
-      </w:r>
-      <w:r>
-        <w:rPr>
-          <w:rFonts w:cs="Times New Roman"/>
-          <w:sz w:val="19"/>
-          <w:szCs w:val="19"/>
-          <w:lang w:val="en-GB"/>
-        </w:rPr>
-        <w:t xml:space="preserve"> or </w:t>
-      </w:r>
-      <w:r>
-        <w:rPr>
-          <w:rFonts w:cs="Times New Roman"/>
-          <w:sz w:val="19"/>
-          <w:szCs w:val="19"/>
-          <w:lang w:val="en-GB"/>
-        </w:rPr>
-        <w:t>from scratch.</w:t>
-      </w:r>
-      <w:r>
-        <w:rPr>
-          <w:rFonts w:cs="Times New Roman"/>
-          <w:sz w:val="19"/>
-          <w:szCs w:val="19"/>
-          <w:lang w:val="en-GB"/>
-        </w:rPr>
-        <w:t xml:space="preserve"> In every experiment we</w:t>
+        <w:t>used a</w:t>
+      </w:r>
+      <w:r>
+        <w:rPr>
+          <w:rFonts w:cs="Times New Roman"/>
+          <w:sz w:val="19"/>
+          <w:szCs w:val="19"/>
+          <w:lang w:val="en-GB"/>
+        </w:rPr>
+        <w:t xml:space="preserve"> generator</w:t>
+      </w:r>
+      <w:r>
+        <w:rPr>
+          <w:rFonts w:cs="Times New Roman"/>
+          <w:sz w:val="19"/>
+          <w:szCs w:val="19"/>
+          <w:lang w:val="en-GB"/>
+        </w:rPr>
+        <w:t xml:space="preserve"> to load </w:t>
+      </w:r>
+      <w:r>
+        <w:rPr>
+          <w:rFonts w:cs="Times New Roman"/>
+          <w:sz w:val="19"/>
+          <w:szCs w:val="19"/>
+          <w:lang w:val="en-GB"/>
+        </w:rPr>
+        <w:t xml:space="preserve">and </w:t>
+      </w:r>
+      <w:r>
+        <w:rPr>
+          <w:rFonts w:cs="Times New Roman"/>
+          <w:sz w:val="19"/>
+          <w:szCs w:val="19"/>
+          <w:lang w:val="en-GB"/>
+        </w:rPr>
+        <w:t xml:space="preserve">rescale </w:t>
+      </w:r>
+      <w:r>
+        <w:rPr>
+          <w:rFonts w:cs="Times New Roman"/>
+          <w:sz w:val="19"/>
+          <w:szCs w:val="19"/>
+          <w:lang w:val="en-GB"/>
+        </w:rPr>
+        <w:t>the data</w:t>
+      </w:r>
+      <w:r>
+        <w:rPr>
+          <w:rFonts w:cs="Times New Roman"/>
+          <w:sz w:val="19"/>
+          <w:szCs w:val="19"/>
+          <w:lang w:val="en-GB"/>
+        </w:rPr>
+        <w:t>,</w:t>
       </w:r>
       <w:r>
         <w:rPr>
@@ -2503,43 +2263,61 @@
           <w:szCs w:val="19"/>
           <w:lang w:val="en-GB"/>
         </w:rPr>
-        <w:t>used a</w:t>
-      </w:r>
-      <w:r>
-        <w:rPr>
-          <w:rFonts w:cs="Times New Roman"/>
-          <w:sz w:val="19"/>
-          <w:szCs w:val="19"/>
-          <w:lang w:val="en-GB"/>
-        </w:rPr>
-        <w:t xml:space="preserve"> generator</w:t>
-      </w:r>
-      <w:r>
-        <w:rPr>
-          <w:rFonts w:cs="Times New Roman"/>
-          <w:sz w:val="19"/>
-          <w:szCs w:val="19"/>
-          <w:lang w:val="en-GB"/>
-        </w:rPr>
-        <w:t xml:space="preserve"> to load </w:t>
-      </w:r>
-      <w:r>
-        <w:rPr>
-          <w:rFonts w:cs="Times New Roman"/>
-          <w:sz w:val="19"/>
-          <w:szCs w:val="19"/>
-          <w:lang w:val="en-GB"/>
-        </w:rPr>
-        <w:t xml:space="preserve">and </w:t>
-      </w:r>
-      <w:r>
-        <w:rPr>
-          <w:rFonts w:cs="Times New Roman"/>
-          <w:sz w:val="19"/>
-          <w:szCs w:val="19"/>
-          <w:lang w:val="en-GB"/>
-        </w:rPr>
-        <w:t>rescale</w:t>
+        <w:t xml:space="preserve">used </w:t>
+      </w:r>
+      <w:r>
+        <w:rPr>
+          <w:rFonts w:cs="Times New Roman"/>
+          <w:sz w:val="19"/>
+          <w:szCs w:val="19"/>
+          <w:lang w:val="en-GB"/>
+        </w:rPr>
+        <w:t>batch size</w:t>
+      </w:r>
+      <w:r>
+        <w:rPr>
+          <w:rFonts w:cs="Times New Roman"/>
+          <w:sz w:val="19"/>
+          <w:szCs w:val="19"/>
+          <w:lang w:val="en-GB"/>
+        </w:rPr>
+        <w:t>s of</w:t>
+      </w:r>
+      <w:r>
+        <w:rPr>
+          <w:rFonts w:cs="Times New Roman"/>
+          <w:sz w:val="19"/>
+          <w:szCs w:val="19"/>
+          <w:lang w:val="en-GB"/>
+        </w:rPr>
+        <w:t xml:space="preserve"> 32</w:t>
+      </w:r>
+      <w:r>
+        <w:rPr>
+          <w:rFonts w:cs="Times New Roman"/>
+          <w:sz w:val="19"/>
+          <w:szCs w:val="19"/>
+          <w:lang w:val="en-GB"/>
+        </w:rPr>
+        <w:t xml:space="preserve"> and ran </w:t>
+      </w:r>
+      <w:r>
+        <w:rPr>
+          <w:rFonts w:cs="Times New Roman"/>
+          <w:sz w:val="19"/>
+          <w:szCs w:val="19"/>
+          <w:lang w:val="en-GB"/>
+        </w:rPr>
+        <w:t xml:space="preserve">each experiment </w:t>
+      </w:r>
+      <w:r>
+        <w:rPr>
+          <w:rFonts w:cs="Times New Roman"/>
+          <w:sz w:val="19"/>
+          <w:szCs w:val="19"/>
+          <w:lang w:val="en-GB"/>
+        </w:rPr>
+        <w:t>for</w:t>
       </w:r>
       <w:r>
         <w:rPr>
@@ -2557,105 +2335,6 @@
           <w:szCs w:val="19"/>
           <w:lang w:val="en-GB"/>
         </w:rPr>
-        <w:t>the data</w:t>
-      </w:r>
-      <w:r>
-        <w:rPr>
-          <w:rFonts w:cs="Times New Roman"/>
-          <w:sz w:val="19"/>
-          <w:szCs w:val="19"/>
-          <w:lang w:val="en-GB"/>
-        </w:rPr>
-        <w:t>,</w:t>
-      </w:r>
-      <w:r>
-        <w:rPr>
-          <w:rFonts w:cs="Times New Roman"/>
-          <w:sz w:val="19"/>
-          <w:szCs w:val="19"/>
-          <w:lang w:val="en-GB"/>
-        </w:rPr>
-        <w:t xml:space="preserve"> </w:t>
-      </w:r>
-      <w:r>
-        <w:rPr>
-          <w:rFonts w:cs="Times New Roman"/>
-          <w:sz w:val="19"/>
-          <w:szCs w:val="19"/>
-          <w:lang w:val="en-GB"/>
-        </w:rPr>
-        <w:t xml:space="preserve">used </w:t>
-      </w:r>
-      <w:r>
-        <w:rPr>
-          <w:rFonts w:cs="Times New Roman"/>
-          <w:sz w:val="19"/>
-          <w:szCs w:val="19"/>
-          <w:lang w:val="en-GB"/>
-        </w:rPr>
-        <w:t>batch size</w:t>
-      </w:r>
-      <w:r>
-        <w:rPr>
-          <w:rFonts w:cs="Times New Roman"/>
-          <w:sz w:val="19"/>
-          <w:szCs w:val="19"/>
-          <w:lang w:val="en-GB"/>
-        </w:rPr>
-        <w:t>s of</w:t>
-      </w:r>
-      <w:r>
-        <w:rPr>
-          <w:rFonts w:cs="Times New Roman"/>
-          <w:sz w:val="19"/>
-          <w:szCs w:val="19"/>
-          <w:lang w:val="en-GB"/>
-        </w:rPr>
-        <w:t xml:space="preserve"> 32</w:t>
-      </w:r>
-      <w:r>
-        <w:rPr>
-          <w:rFonts w:cs="Times New Roman"/>
-          <w:sz w:val="19"/>
-          <w:szCs w:val="19"/>
-          <w:lang w:val="en-GB"/>
-        </w:rPr>
-        <w:t xml:space="preserve"> and ran </w:t>
-      </w:r>
-      <w:r>
-        <w:rPr>
-          <w:rFonts w:cs="Times New Roman"/>
-          <w:sz w:val="19"/>
-          <w:szCs w:val="19"/>
-          <w:lang w:val="en-GB"/>
-        </w:rPr>
-        <w:t xml:space="preserve">each experiment </w:t>
-      </w:r>
-      <w:r>
-        <w:rPr>
-          <w:rFonts w:cs="Times New Roman"/>
-          <w:sz w:val="19"/>
-          <w:szCs w:val="19"/>
-          <w:lang w:val="en-GB"/>
-        </w:rPr>
-        <w:t>for</w:t>
-      </w:r>
-      <w:r>
-        <w:rPr>
-          <w:rFonts w:cs="Times New Roman"/>
-          <w:sz w:val="19"/>
-          <w:szCs w:val="19"/>
-          <w:lang w:val="en-GB"/>
-        </w:rPr>
-        <w:t xml:space="preserve"> </w:t>
-      </w:r>
-      <w:r>
-        <w:rPr>
-          <w:rFonts w:cs="Times New Roman"/>
-          <w:sz w:val="19"/>
-          <w:szCs w:val="19"/>
-          <w:lang w:val="en-GB"/>
-        </w:rPr>
         <w:t>15 epochs</w:t>
       </w:r>
       <w:r>
@@ -2674,56 +2353,16 @@
           <w:szCs w:val="19"/>
           <w:lang w:val="en-GB"/>
         </w:rPr>
-        <w:t xml:space="preserve"> We also used both a local machine and Google </w:t>
-      </w:r>
-      <w:proofErr w:type="spellStart"/>
-      <w:r>
-        <w:rPr>
-          <w:rFonts w:cs="Times New Roman"/>
-          <w:sz w:val="19"/>
-          <w:szCs w:val="19"/>
-          <w:lang w:val="en-GB"/>
-        </w:rPr>
-        <w:t>Colab</w:t>
-      </w:r>
-      <w:proofErr w:type="spellEnd"/>
-      <w:r>
-        <w:rPr>
-          <w:rFonts w:cs="Times New Roman"/>
-          <w:sz w:val="19"/>
-          <w:szCs w:val="19"/>
-          <w:lang w:val="en-GB"/>
-        </w:rPr>
-        <w:t xml:space="preserve"> to run experiments</w:t>
-      </w:r>
-      <w:r>
-        <w:rPr>
-          <w:rFonts w:cs="Times New Roman"/>
-          <w:sz w:val="19"/>
-          <w:szCs w:val="19"/>
-          <w:lang w:val="en-GB"/>
-        </w:rPr>
-        <w:t xml:space="preserve"> (especially for the </w:t>
-      </w:r>
-      <w:proofErr w:type="spellStart"/>
-      <w:r>
-        <w:rPr>
-          <w:rFonts w:cs="Times New Roman"/>
-          <w:sz w:val="19"/>
-          <w:szCs w:val="19"/>
-          <w:lang w:val="en-GB"/>
-        </w:rPr>
-        <w:t>ResNets</w:t>
-      </w:r>
-      <w:proofErr w:type="spellEnd"/>
-      <w:r>
-        <w:rPr>
-          <w:rFonts w:cs="Times New Roman"/>
-          <w:sz w:val="19"/>
-          <w:szCs w:val="19"/>
-          <w:lang w:val="en-GB"/>
-        </w:rPr>
-        <w:t>)</w:t>
+        <w:t xml:space="preserve"> We also used both a local machine and Google Colab to run experiments</w:t>
+      </w:r>
+      <w:r>
+        <w:rPr>
+          <w:rFonts w:cs="Times New Roman"/>
+          <w:sz w:val="19"/>
+          <w:szCs w:val="19"/>
+          <w:lang w:val="en-GB"/>
+        </w:rPr>
+        <w:t xml:space="preserve"> (especially for the ResNets)</w:t>
       </w:r>
       <w:r>
         <w:rPr>
@@ -2767,8 +2406,6 @@
         <w:pStyle w:val="Geenafstand"/>
         <w:rPr>
           <w:rFonts w:cs="Times New Roman"/>
-          <w:b/>
-          <w:bCs/>
           <w:sz w:val="19"/>
           <w:szCs w:val="19"/>
           <w:lang w:val="en-GB"/>
@@ -2781,45 +2418,44 @@
           <w:szCs w:val="19"/>
           <w:lang w:val="en-GB"/>
         </w:rPr>
-        <w:t xml:space="preserve">Like mentioned previously, we focused on using a balanced dataset, and most other papers used an imbalanced dataset. Thus, our starting point (the modified LeNet-5) that reached an accuracy of 56% in the paper of </w:t>
-      </w:r>
-      <w:proofErr w:type="spellStart"/>
-      <w:r>
-        <w:rPr>
-          <w:rFonts w:cs="Times New Roman"/>
-          <w:sz w:val="19"/>
-          <w:szCs w:val="19"/>
-          <w:lang w:val="en-GB"/>
-        </w:rPr>
-        <w:t>Sithungu</w:t>
-      </w:r>
-      <w:proofErr w:type="spellEnd"/>
-      <w:r>
-        <w:rPr>
-          <w:rFonts w:cs="Times New Roman"/>
-          <w:sz w:val="19"/>
-          <w:szCs w:val="19"/>
-          <w:lang w:val="en-GB"/>
-        </w:rPr>
-        <w:t xml:space="preserve"> et al., is not representative in our case. Therefore, we have a baseline of 14% (1,183 /8,281 total balanced samples).</w:t>
-      </w:r>
-      <w:r>
-        <w:rPr>
-          <w:rFonts w:cs="Times New Roman"/>
-          <w:sz w:val="19"/>
-          <w:szCs w:val="19"/>
-          <w:lang w:val="en-GB"/>
-        </w:rPr>
-        <w:t xml:space="preserve"> In the provided GitHub </w:t>
-      </w:r>
-      <w:r>
-        <w:rPr>
-          <w:rFonts w:cs="Times New Roman"/>
-          <w:sz w:val="19"/>
-          <w:szCs w:val="19"/>
-          <w:lang w:val="en-GB"/>
-        </w:rPr>
-        <w:t>page</w:t>
+        <w:t>Like mentioned previously, we focused on using a balanced dataset, and most other papers used an imbalanced dataset. Thus, our starting point (the modified LeNet-5) that reached an accuracy of 56% in the paper of Sithungu et al., is not representative in our case. Therefore, we have a baseline of 14% (1,183 /8,281 total balanced samples).</w:t>
+      </w:r>
+      <w:r>
+        <w:rPr>
+          <w:rFonts w:cs="Times New Roman"/>
+          <w:sz w:val="19"/>
+          <w:szCs w:val="19"/>
+          <w:lang w:val="en-GB"/>
+        </w:rPr>
+        <w:t xml:space="preserve"> </w:t>
+      </w:r>
+      <w:r>
+        <w:rPr>
+          <w:rFonts w:cs="Times New Roman"/>
+          <w:sz w:val="19"/>
+          <w:szCs w:val="19"/>
+          <w:lang w:val="en-GB"/>
+        </w:rPr>
+        <w:t xml:space="preserve">We also take into account a confusion matrix and the mean class accuracy on the </w:t>
+      </w:r>
+      <w:r>
+        <w:rPr>
+          <w:rFonts w:cs="Times New Roman"/>
+          <w:sz w:val="19"/>
+          <w:szCs w:val="19"/>
+          <w:u w:val="single"/>
+          <w:lang w:val="en-GB"/>
+        </w:rPr>
+        <w:t>test set</w:t>
+      </w:r>
+      <w:r>
+        <w:rPr>
+          <w:rFonts w:cs="Times New Roman"/>
+          <w:sz w:val="19"/>
+          <w:szCs w:val="19"/>
+          <w:lang w:val="en-GB"/>
+        </w:rPr>
+        <w:t xml:space="preserve"> (see GitHub page</w:t>
       </w:r>
       <w:r>
         <w:rPr>
@@ -2829,6 +2465,16 @@
           <w:szCs w:val="19"/>
           <w:lang w:val="en-GB"/>
         </w:rPr>
+        <w:t xml:space="preserve"> </w:t>
+      </w:r>
+      <w:r>
+        <w:rPr>
+          <w:rStyle w:val="Voetnootmarkering"/>
+          <w:rFonts w:cs="Times New Roman"/>
+          <w:sz w:val="19"/>
+          <w:szCs w:val="19"/>
+          <w:lang w:val="en-GB"/>
+        </w:rPr>
         <w:footnoteReference w:id="7"/>
       </w:r>
       <w:r>
@@ -2838,25 +2484,7 @@
           <w:szCs w:val="19"/>
           <w:lang w:val="en-GB"/>
         </w:rPr>
-        <w:t>,</w:t>
-      </w:r>
-      <w:r>
-        <w:rPr>
-          <w:rFonts w:cs="Times New Roman"/>
-          <w:sz w:val="19"/>
-          <w:szCs w:val="19"/>
-          <w:lang w:val="en-GB"/>
-        </w:rPr>
-        <w:t xml:space="preserve"> we also applied a confusion matrix</w:t>
-      </w:r>
-      <w:r>
-        <w:rPr>
-          <w:rFonts w:cs="Times New Roman"/>
-          <w:sz w:val="19"/>
-          <w:szCs w:val="19"/>
-          <w:lang w:val="en-GB"/>
-        </w:rPr>
-        <w:t>.</w:t>
+        <w:t>).</w:t>
       </w:r>
     </w:p>
     <w:p>
@@ -2907,7 +2535,7 @@
         <mc:AlternateContent>
           <mc:Choice Requires="wpg">
             <w:drawing>
-              <wp:anchor distT="0" distB="0" distL="114300" distR="114300" simplePos="0" relativeHeight="251665408" behindDoc="0" locked="0" layoutInCell="1" allowOverlap="1" wp14:anchorId="749F54E0" wp14:editId="633AB85B">
+              <wp:anchor distT="0" distB="0" distL="114300" distR="114300" simplePos="0" relativeHeight="251665408" behindDoc="0" locked="0" layoutInCell="1" allowOverlap="1" wp14:anchorId="749F54E0" wp14:editId="015424E2">
                 <wp:simplePos x="0" y="0"/>
                 <wp:positionH relativeFrom="margin">
                   <wp:align>right</wp:align>
@@ -3486,21 +3114,8 @@
           <w:szCs w:val="19"/>
           <w:lang w:val="en-GB"/>
         </w:rPr>
-        <w:t>summarized-</w:t>
-      </w:r>
-      <w:proofErr w:type="spellStart"/>
-      <w:r>
-        <w:rPr>
-          <w:rFonts w:cs="Times New Roman"/>
-          <w:i/>
-          <w:iCs/>
-          <w:sz w:val="19"/>
-          <w:szCs w:val="19"/>
-          <w:lang w:val="en-GB"/>
-        </w:rPr>
-        <w:t>results.ipynb</w:t>
-      </w:r>
-      <w:proofErr w:type="spellEnd"/>
+        <w:t>summarized-results.ipynb</w:t>
+      </w:r>
       <w:r>
         <w:rPr>
           <w:rFonts w:cs="Times New Roman"/>
@@ -3560,7 +3175,7 @@
           <w:rFonts w:cs="Times New Roman"/>
           <w:sz w:val="19"/>
           <w:szCs w:val="19"/>
-          <w:lang/>
+          <w:lang w:val="en-GB"/>
         </w:rPr>
         <w:t>e.g.</w:t>
       </w:r>
@@ -3812,11 +3427,9 @@
                 <w:bCs/>
                 <w:sz w:val="16"/>
                 <w:szCs w:val="16"/>
-                <w:lang/>
               </w:rPr>
               <w:t>Input s</w:t>
             </w:r>
-            <w:proofErr w:type="spellStart"/>
             <w:r>
               <w:rPr>
                 <w:rFonts w:cs="Times New Roman"/>
@@ -3827,7 +3440,6 @@
               </w:rPr>
               <w:t>hape</w:t>
             </w:r>
-            <w:proofErr w:type="spellEnd"/>
           </w:p>
         </w:tc>
         <w:tc>
@@ -3874,7 +3486,6 @@
                 <w:szCs w:val="16"/>
               </w:rPr>
             </w:pPr>
-            <w:proofErr w:type="spellStart"/>
             <w:r>
               <w:rPr>
                 <w:rFonts w:cs="Times New Roman"/>
@@ -3885,7 +3496,6 @@
               </w:rPr>
               <w:t>Acc</w:t>
             </w:r>
-            <w:proofErr w:type="spellEnd"/>
           </w:p>
         </w:tc>
       </w:tr>
@@ -3952,7 +3562,6 @@
               </w:rPr>
               <w:t xml:space="preserve">2 </w:t>
             </w:r>
-            <w:proofErr w:type="spellStart"/>
             <w:r>
               <w:rPr>
                 <w:rFonts w:cs="Times New Roman"/>
@@ -3962,7 +3571,6 @@
               </w:rPr>
               <w:t>regularizer</w:t>
             </w:r>
-            <w:proofErr w:type="spellEnd"/>
             <w:r>
               <w:rPr>
                 <w:rFonts w:cs="Times New Roman"/>
@@ -4017,7 +3625,7 @@
                 <w:rFonts w:cs="Times New Roman"/>
                 <w:sz w:val="16"/>
                 <w:szCs w:val="16"/>
-                <w:lang/>
+                <w:lang w:val="en-GB"/>
               </w:rPr>
               <w:t>RMS</w:t>
             </w:r>
@@ -4035,11 +3643,10 @@
                 <w:rFonts w:cs="Times New Roman"/>
                 <w:sz w:val="16"/>
                 <w:szCs w:val="16"/>
-                <w:lang/>
+                <w:lang w:val="en-GB"/>
               </w:rPr>
               <w:t>, a</w:t>
             </w:r>
-            <w:proofErr w:type="spellStart"/>
             <w:r>
               <w:rPr>
                 <w:rFonts w:cs="Times New Roman"/>
@@ -4049,24 +3656,14 @@
               </w:rPr>
               <w:t>ccuracy</w:t>
             </w:r>
-            <w:proofErr w:type="spellEnd"/>
-            <w:r>
-              <w:rPr>
-                <w:rFonts w:cs="Times New Roman"/>
-                <w:sz w:val="16"/>
-                <w:szCs w:val="16"/>
-                <w:lang/>
-              </w:rPr>
-              <w:t xml:space="preserve">, </w:t>
-            </w:r>
-            <w:r>
-              <w:rPr>
-                <w:rFonts w:cs="Times New Roman"/>
-                <w:sz w:val="16"/>
-                <w:szCs w:val="16"/>
-                <w:lang/>
-              </w:rPr>
-              <w:t>categorical</w:t>
+            <w:r>
+              <w:rPr>
+                <w:rFonts w:cs="Times New Roman"/>
+                <w:sz w:val="16"/>
+                <w:szCs w:val="16"/>
+                <w:lang w:val="en-GB"/>
+              </w:rPr>
+              <w:t>, categorical</w:t>
             </w:r>
             <w:r>
               <w:rPr>
@@ -4082,7 +3679,7 @@
                 <w:rFonts w:cs="Times New Roman"/>
                 <w:sz w:val="16"/>
                 <w:szCs w:val="16"/>
-                <w:lang/>
+                <w:lang w:val="en-GB"/>
               </w:rPr>
               <w:t>c</w:t>
             </w:r>
@@ -4100,11 +3697,10 @@
                 <w:rFonts w:cs="Times New Roman"/>
                 <w:sz w:val="16"/>
                 <w:szCs w:val="16"/>
-                <w:lang/>
+                <w:lang w:val="en-GB"/>
               </w:rPr>
               <w:t>e</w:t>
             </w:r>
-            <w:proofErr w:type="spellStart"/>
             <w:r>
               <w:rPr>
                 <w:rFonts w:cs="Times New Roman"/>
@@ -4114,7 +3710,6 @@
               </w:rPr>
               <w:t>ntropy</w:t>
             </w:r>
-            <w:proofErr w:type="spellEnd"/>
           </w:p>
         </w:tc>
         <w:tc>
@@ -4166,27 +3761,7 @@
                 <w:szCs w:val="16"/>
                 <w:lang w:val="en-GB"/>
               </w:rPr>
-              <w:t xml:space="preserve">2. Modified LeNet-5 architecture proposed by </w:t>
-            </w:r>
-            <w:proofErr w:type="spellStart"/>
-            <w:r>
-              <w:rPr>
-                <w:rFonts w:cs="Times New Roman"/>
-                <w:sz w:val="16"/>
-                <w:szCs w:val="16"/>
-                <w:lang w:val="en-GB"/>
-              </w:rPr>
-              <w:t>Sithungu</w:t>
-            </w:r>
-            <w:proofErr w:type="spellEnd"/>
-            <w:r>
-              <w:rPr>
-                <w:rFonts w:cs="Times New Roman"/>
-                <w:sz w:val="16"/>
-                <w:szCs w:val="16"/>
-                <w:lang w:val="en-GB"/>
-              </w:rPr>
-              <w:t xml:space="preserve"> et al.</w:t>
+              <w:t>2. Modified LeNet-5 architecture proposed by Sithungu et al.</w:t>
             </w:r>
           </w:p>
         </w:tc>
@@ -4297,34 +3872,14 @@
                 <w:szCs w:val="16"/>
                 <w:lang w:val="en-GB"/>
               </w:rPr>
-              <w:t xml:space="preserve"> layers (weights ‘</w:t>
-            </w:r>
-            <w:proofErr w:type="spellStart"/>
-            <w:r>
-              <w:rPr>
-                <w:rFonts w:cs="Times New Roman"/>
-                <w:sz w:val="16"/>
-                <w:szCs w:val="16"/>
-                <w:lang w:val="en-GB"/>
-              </w:rPr>
-              <w:t>imagenet</w:t>
-            </w:r>
-            <w:proofErr w:type="spellEnd"/>
-            <w:r>
-              <w:rPr>
-                <w:rFonts w:cs="Times New Roman"/>
-                <w:sz w:val="16"/>
-                <w:szCs w:val="16"/>
-                <w:lang w:val="en-GB"/>
-              </w:rPr>
-              <w:t xml:space="preserve">’) with </w:t>
-            </w:r>
-            <w:r>
-              <w:rPr>
-                <w:rFonts w:cs="Times New Roman"/>
-                <w:sz w:val="16"/>
-                <w:szCs w:val="16"/>
-                <w:lang/>
+              <w:t xml:space="preserve"> layers (weights ‘imagenet’) with </w:t>
+            </w:r>
+            <w:r>
+              <w:rPr>
+                <w:rFonts w:cs="Times New Roman"/>
+                <w:sz w:val="16"/>
+                <w:szCs w:val="16"/>
+                <w:lang w:val="en-GB"/>
               </w:rPr>
               <w:t>3</w:t>
             </w:r>
@@ -4342,7 +3897,7 @@
                 <w:rFonts w:cs="Times New Roman"/>
                 <w:sz w:val="16"/>
                 <w:szCs w:val="16"/>
-                <w:lang/>
+                <w:lang w:val="en-GB"/>
               </w:rPr>
               <w:t xml:space="preserve"> layers</w:t>
             </w:r>
@@ -4474,34 +4029,14 @@
                 <w:szCs w:val="16"/>
                 <w:lang w:val="en-GB"/>
               </w:rPr>
-              <w:t xml:space="preserve"> layers (weights ‘</w:t>
-            </w:r>
-            <w:proofErr w:type="spellStart"/>
-            <w:r>
-              <w:rPr>
-                <w:rFonts w:cs="Times New Roman"/>
-                <w:sz w:val="16"/>
-                <w:szCs w:val="16"/>
-                <w:lang w:val="en-GB"/>
-              </w:rPr>
-              <w:t>imagenet</w:t>
-            </w:r>
-            <w:proofErr w:type="spellEnd"/>
-            <w:r>
-              <w:rPr>
-                <w:rFonts w:cs="Times New Roman"/>
-                <w:sz w:val="16"/>
-                <w:szCs w:val="16"/>
-                <w:lang w:val="en-GB"/>
-              </w:rPr>
-              <w:t>’) with</w:t>
-            </w:r>
-            <w:r>
-              <w:rPr>
-                <w:rFonts w:cs="Times New Roman"/>
-                <w:sz w:val="16"/>
-                <w:szCs w:val="16"/>
-                <w:lang/>
+              <w:t xml:space="preserve"> layers (weights ‘imagenet’) with</w:t>
+            </w:r>
+            <w:r>
+              <w:rPr>
+                <w:rFonts w:cs="Times New Roman"/>
+                <w:sz w:val="16"/>
+                <w:szCs w:val="16"/>
+                <w:lang w:val="en-GB"/>
               </w:rPr>
               <w:t xml:space="preserve"> 3</w:t>
             </w:r>
@@ -4519,7 +4054,7 @@
                 <w:rFonts w:cs="Times New Roman"/>
                 <w:sz w:val="16"/>
                 <w:szCs w:val="16"/>
-                <w:lang/>
+                <w:lang w:val="en-GB"/>
               </w:rPr>
               <w:t>layers</w:t>
             </w:r>
@@ -4675,7 +4210,7 @@
                 <w:rFonts w:cs="Times New Roman"/>
                 <w:sz w:val="16"/>
                 <w:szCs w:val="16"/>
-                <w:lang/>
+                <w:lang w:val="en-GB"/>
               </w:rPr>
               <w:t>2</w:t>
             </w:r>
@@ -4733,7 +4268,7 @@
                 <w:rFonts w:cs="Times New Roman"/>
                 <w:sz w:val="16"/>
                 <w:szCs w:val="16"/>
-                <w:lang/>
+                <w:lang w:val="en-GB"/>
               </w:rPr>
               <w:t xml:space="preserve">Adam, accuracy and </w:t>
             </w:r>
@@ -4742,7 +4277,7 @@
                 <w:rFonts w:cs="Times New Roman"/>
                 <w:sz w:val="16"/>
                 <w:szCs w:val="16"/>
-                <w:lang/>
+                <w:lang w:val="en-GB"/>
               </w:rPr>
               <w:t>categorical</w:t>
             </w:r>
@@ -4796,7 +4331,7 @@
                 <w:rFonts w:cs="Times New Roman"/>
                 <w:sz w:val="16"/>
                 <w:szCs w:val="16"/>
-                <w:lang/>
+                <w:lang w:val="en-GB"/>
               </w:rPr>
             </w:pPr>
             <w:r>
@@ -4824,34 +4359,14 @@
                 <w:szCs w:val="16"/>
                 <w:lang w:val="en-GB"/>
               </w:rPr>
-              <w:t>Trainable ResNet-50 layers (weights ‘</w:t>
-            </w:r>
-            <w:proofErr w:type="spellStart"/>
-            <w:r>
-              <w:rPr>
-                <w:rFonts w:cs="Times New Roman"/>
-                <w:sz w:val="16"/>
-                <w:szCs w:val="16"/>
-                <w:lang w:val="en-GB"/>
-              </w:rPr>
-              <w:t>imagenet</w:t>
-            </w:r>
-            <w:proofErr w:type="spellEnd"/>
-            <w:r>
-              <w:rPr>
-                <w:rFonts w:cs="Times New Roman"/>
-                <w:sz w:val="16"/>
-                <w:szCs w:val="16"/>
-                <w:lang w:val="en-GB"/>
-              </w:rPr>
-              <w:t xml:space="preserve">’) </w:t>
-            </w:r>
-            <w:r>
-              <w:rPr>
-                <w:rFonts w:cs="Times New Roman"/>
-                <w:sz w:val="16"/>
-                <w:szCs w:val="16"/>
-                <w:lang/>
+              <w:t xml:space="preserve">Trainable ResNet-50 layers (weights ‘imagenet’) </w:t>
+            </w:r>
+            <w:r>
+              <w:rPr>
+                <w:rFonts w:cs="Times New Roman"/>
+                <w:sz w:val="16"/>
+                <w:szCs w:val="16"/>
+                <w:lang w:val="en-GB"/>
               </w:rPr>
               <w:t>with a</w:t>
             </w:r>
@@ -4869,7 +4384,7 @@
                 <w:rFonts w:cs="Times New Roman"/>
                 <w:sz w:val="16"/>
                 <w:szCs w:val="16"/>
-                <w:lang/>
+                <w:lang w:val="en-GB"/>
               </w:rPr>
               <w:t xml:space="preserve"> and </w:t>
             </w:r>
@@ -4887,7 +4402,7 @@
                 <w:rFonts w:cs="Times New Roman"/>
                 <w:sz w:val="16"/>
                 <w:szCs w:val="16"/>
-                <w:lang/>
+                <w:lang w:val="en-GB"/>
               </w:rPr>
               <w:t>(</w:t>
             </w:r>
@@ -4905,7 +4420,7 @@
                 <w:rFonts w:cs="Times New Roman"/>
                 <w:sz w:val="16"/>
                 <w:szCs w:val="16"/>
-                <w:lang/>
+                <w:lang w:val="en-GB"/>
               </w:rPr>
               <w:t xml:space="preserve"> layer</w:t>
             </w:r>
@@ -5203,359 +4718,361 @@
         </w:rPr>
         <w:t xml:space="preserve"> the baseline of 14%. </w:t>
       </w:r>
+      <w:r>
+        <w:rPr>
+          <w:rFonts w:cs="Times New Roman"/>
+          <w:sz w:val="19"/>
+          <w:szCs w:val="19"/>
+          <w:lang w:val="en-GB"/>
+        </w:rPr>
+        <w:t>B</w:t>
+      </w:r>
+      <w:r>
+        <w:rPr>
+          <w:rFonts w:cs="Times New Roman"/>
+          <w:sz w:val="19"/>
+          <w:szCs w:val="19"/>
+          <w:lang w:val="en-GB"/>
+        </w:rPr>
+        <w:t xml:space="preserve">ased </w:t>
+      </w:r>
+      <w:r>
+        <w:rPr>
+          <w:rFonts w:cs="Times New Roman"/>
+          <w:sz w:val="19"/>
+          <w:szCs w:val="19"/>
+          <w:lang w:val="en-GB"/>
+        </w:rPr>
+        <w:t>on</w:t>
+      </w:r>
+      <w:r>
+        <w:rPr>
+          <w:rFonts w:cs="Times New Roman"/>
+          <w:sz w:val="19"/>
+          <w:szCs w:val="19"/>
+          <w:lang w:val="en-GB"/>
+        </w:rPr>
+        <w:t xml:space="preserve"> </w:t>
+      </w:r>
+      <w:r>
+        <w:rPr>
+          <w:rFonts w:cs="Times New Roman"/>
+          <w:sz w:val="19"/>
+          <w:szCs w:val="19"/>
+          <w:lang w:val="en-GB"/>
+        </w:rPr>
+        <w:t>those</w:t>
+      </w:r>
+      <w:r>
+        <w:rPr>
+          <w:rFonts w:cs="Times New Roman"/>
+          <w:sz w:val="19"/>
+          <w:szCs w:val="19"/>
+          <w:lang w:val="en-GB"/>
+        </w:rPr>
+        <w:t xml:space="preserve"> </w:t>
+      </w:r>
+      <w:r>
+        <w:rPr>
+          <w:rFonts w:cs="Times New Roman"/>
+          <w:sz w:val="19"/>
+          <w:szCs w:val="19"/>
+          <w:lang w:val="en-GB"/>
+        </w:rPr>
+        <w:t>results,</w:t>
+      </w:r>
+      <w:r>
+        <w:rPr>
+          <w:rFonts w:cs="Times New Roman"/>
+          <w:sz w:val="19"/>
+          <w:szCs w:val="19"/>
+          <w:lang w:val="en-GB"/>
+        </w:rPr>
+        <w:t xml:space="preserve"> </w:t>
+      </w:r>
+      <w:r>
+        <w:rPr>
+          <w:rFonts w:cs="Times New Roman"/>
+          <w:sz w:val="19"/>
+          <w:szCs w:val="19"/>
+          <w:lang w:val="en-GB"/>
+        </w:rPr>
+        <w:t xml:space="preserve">we propose </w:t>
+      </w:r>
+      <w:r>
+        <w:rPr>
+          <w:rFonts w:cs="Times New Roman"/>
+          <w:sz w:val="19"/>
+          <w:szCs w:val="19"/>
+          <w:lang w:val="en-GB"/>
+        </w:rPr>
+        <w:t xml:space="preserve">model 1 </w:t>
+      </w:r>
+      <w:r>
+        <w:rPr>
+          <w:rFonts w:cs="Times New Roman"/>
+          <w:sz w:val="19"/>
+          <w:szCs w:val="19"/>
+          <w:lang w:val="en-GB"/>
+        </w:rPr>
+        <w:t>(</w:t>
+      </w:r>
+      <w:r>
+        <w:rPr>
+          <w:rFonts w:cs="Times New Roman"/>
+          <w:sz w:val="19"/>
+          <w:szCs w:val="19"/>
+          <w:lang w:val="en-GB"/>
+        </w:rPr>
+        <w:t>LeNet-5 architecture</w:t>
+      </w:r>
+      <w:r>
+        <w:rPr>
+          <w:rFonts w:cs="Times New Roman"/>
+          <w:sz w:val="19"/>
+          <w:szCs w:val="19"/>
+          <w:lang w:val="en-GB"/>
+        </w:rPr>
+        <w:t xml:space="preserve"> with L2 regularization)</w:t>
+      </w:r>
+      <w:r>
+        <w:rPr>
+          <w:rFonts w:cs="Times New Roman"/>
+          <w:sz w:val="19"/>
+          <w:szCs w:val="19"/>
+          <w:lang w:val="en-GB"/>
+        </w:rPr>
+        <w:t xml:space="preserve">. </w:t>
+      </w:r>
+      <w:r>
+        <w:rPr>
+          <w:rFonts w:cs="Times New Roman"/>
+          <w:sz w:val="19"/>
+          <w:szCs w:val="19"/>
+          <w:lang w:val="en-GB"/>
+        </w:rPr>
+        <w:t xml:space="preserve">Please consider </w:t>
+      </w:r>
+      <w:r>
+        <w:rPr>
+          <w:rFonts w:cs="Times New Roman"/>
+          <w:sz w:val="19"/>
+          <w:szCs w:val="19"/>
+          <w:lang w:val="en-GB"/>
+        </w:rPr>
+        <w:t xml:space="preserve">that </w:t>
+      </w:r>
+      <w:r>
+        <w:rPr>
+          <w:rFonts w:cs="Times New Roman"/>
+          <w:sz w:val="19"/>
+          <w:szCs w:val="19"/>
+          <w:lang w:val="en-GB"/>
+        </w:rPr>
+        <w:t xml:space="preserve">the model </w:t>
+      </w:r>
+      <w:r>
+        <w:rPr>
+          <w:rFonts w:cs="Times New Roman"/>
+          <w:sz w:val="19"/>
+          <w:szCs w:val="19"/>
+          <w:lang w:val="en-GB"/>
+        </w:rPr>
+        <w:t>had mostly trouble in identifying images from the classes 31-40</w:t>
+      </w:r>
+      <w:r>
+        <w:rPr>
+          <w:rFonts w:cs="Times New Roman"/>
+          <w:sz w:val="19"/>
+          <w:szCs w:val="19"/>
+          <w:lang w:val="en-GB"/>
+        </w:rPr>
+        <w:t>, 41-50</w:t>
+      </w:r>
+      <w:r>
+        <w:rPr>
+          <w:rFonts w:cs="Times New Roman"/>
+          <w:sz w:val="19"/>
+          <w:szCs w:val="19"/>
+          <w:lang w:val="en-GB"/>
+        </w:rPr>
+        <w:t xml:space="preserve"> and 51-60</w:t>
+      </w:r>
+      <w:r>
+        <w:rPr>
+          <w:rFonts w:cs="Times New Roman"/>
+          <w:sz w:val="19"/>
+          <w:szCs w:val="19"/>
+          <w:lang w:val="en-GB"/>
+        </w:rPr>
+        <w:t xml:space="preserve"> (see confusion matrix)</w:t>
+      </w:r>
+      <w:r>
+        <w:rPr>
+          <w:rFonts w:cs="Times New Roman"/>
+          <w:sz w:val="19"/>
+          <w:szCs w:val="19"/>
+          <w:lang w:val="en-GB"/>
+        </w:rPr>
+        <w:t>. We selected the LeNet-5 architecture</w:t>
+      </w:r>
+      <w:r>
+        <w:rPr>
+          <w:rFonts w:cs="Times New Roman"/>
+          <w:sz w:val="19"/>
+          <w:szCs w:val="19"/>
+          <w:lang w:val="en-GB"/>
+        </w:rPr>
+        <w:t xml:space="preserve"> </w:t>
+      </w:r>
+      <w:r>
+        <w:rPr>
+          <w:rFonts w:cs="Times New Roman"/>
+          <w:sz w:val="19"/>
+          <w:szCs w:val="19"/>
+          <w:lang w:val="en-GB"/>
+        </w:rPr>
+        <w:t xml:space="preserve">over the ResNet-50 (model 5) in </w:t>
+      </w:r>
+      <w:r>
+        <w:rPr>
+          <w:rFonts w:cs="Times New Roman"/>
+          <w:sz w:val="19"/>
+          <w:szCs w:val="19"/>
+          <w:lang w:val="en-GB"/>
+        </w:rPr>
+        <w:t>our</w:t>
+      </w:r>
+      <w:r>
+        <w:rPr>
+          <w:rFonts w:cs="Times New Roman"/>
+          <w:sz w:val="19"/>
+          <w:szCs w:val="19"/>
+          <w:lang w:val="en-GB"/>
+        </w:rPr>
+        <w:t xml:space="preserve"> scenario because the amount of time needed to make a prediction is significantly </w:t>
+      </w:r>
+      <w:r>
+        <w:rPr>
+          <w:rFonts w:cs="Times New Roman"/>
+          <w:sz w:val="19"/>
+          <w:szCs w:val="19"/>
+          <w:lang w:val="en-GB"/>
+        </w:rPr>
+        <w:t>smaller</w:t>
+      </w:r>
+      <w:r>
+        <w:rPr>
+          <w:rFonts w:cs="Times New Roman"/>
+          <w:sz w:val="19"/>
+          <w:szCs w:val="19"/>
+          <w:lang w:val="en-GB"/>
+        </w:rPr>
+        <w:t xml:space="preserve"> due to the amount of layers </w:t>
+      </w:r>
+      <w:r>
+        <w:rPr>
+          <w:rFonts w:cs="Times New Roman"/>
+          <w:sz w:val="19"/>
+          <w:szCs w:val="19"/>
+          <w:lang w:val="en-GB"/>
+        </w:rPr>
+        <w:t>compared to</w:t>
+      </w:r>
+      <w:r>
+        <w:rPr>
+          <w:rFonts w:cs="Times New Roman"/>
+          <w:sz w:val="19"/>
+          <w:szCs w:val="19"/>
+          <w:lang w:val="en-GB"/>
+        </w:rPr>
+        <w:t xml:space="preserve"> the ResNet-50.</w:t>
+      </w:r>
+      <w:r>
+        <w:rPr>
+          <w:rFonts w:cs="Times New Roman"/>
+          <w:sz w:val="19"/>
+          <w:szCs w:val="19"/>
+          <w:lang w:val="en-GB"/>
+        </w:rPr>
+        <w:t xml:space="preserve"> </w:t>
+      </w:r>
+      <w:r>
+        <w:rPr>
+          <w:rFonts w:cs="Times New Roman"/>
+          <w:sz w:val="19"/>
+          <w:szCs w:val="19"/>
+          <w:lang w:val="en-GB"/>
+        </w:rPr>
+        <w:t xml:space="preserve">We also </w:t>
+      </w:r>
+      <w:r>
+        <w:rPr>
+          <w:rFonts w:cs="Times New Roman"/>
+          <w:sz w:val="19"/>
+          <w:szCs w:val="19"/>
+          <w:lang w:val="en-GB"/>
+        </w:rPr>
+        <w:t>found that most</w:t>
+      </w:r>
+      <w:r>
+        <w:rPr>
+          <w:rFonts w:cs="Times New Roman"/>
+          <w:sz w:val="19"/>
+          <w:szCs w:val="19"/>
+          <w:lang w:val="en-GB"/>
+        </w:rPr>
+        <w:t xml:space="preserve"> ResNet-models did</w:t>
+      </w:r>
+      <w:r>
+        <w:rPr>
+          <w:rFonts w:cs="Times New Roman"/>
+          <w:sz w:val="19"/>
+          <w:szCs w:val="19"/>
+          <w:lang w:val="en-GB"/>
+        </w:rPr>
+        <w:t xml:space="preserve"> show strange layer activations.</w:t>
+      </w:r>
+      <w:r>
+        <w:rPr>
+          <w:rFonts w:cs="Times New Roman"/>
+          <w:sz w:val="19"/>
+          <w:szCs w:val="19"/>
+          <w:lang w:val="en-GB"/>
+        </w:rPr>
+        <w:t xml:space="preserve"> Nonetheless,</w:t>
+      </w:r>
+      <w:r>
+        <w:rPr>
+          <w:rFonts w:cs="Times New Roman"/>
+          <w:sz w:val="19"/>
+          <w:szCs w:val="19"/>
+          <w:lang w:val="en-GB"/>
+        </w:rPr>
+        <w:t xml:space="preserve"> we do see potential in using the ResNet</w:t>
+      </w:r>
+      <w:r>
+        <w:rPr>
+          <w:rFonts w:cs="Times New Roman"/>
+          <w:sz w:val="19"/>
+          <w:szCs w:val="19"/>
+          <w:lang w:val="en-GB"/>
+        </w:rPr>
+        <w:t xml:space="preserve"> architecture </w:t>
+      </w:r>
+      <w:r>
+        <w:rPr>
+          <w:rFonts w:cs="Times New Roman"/>
+          <w:sz w:val="19"/>
+          <w:szCs w:val="19"/>
+          <w:lang w:val="en-GB"/>
+        </w:rPr>
+        <w:t>when working with a greater dataset.</w:t>
+      </w:r>
     </w:p>
     <w:p>
       <w:pPr>
         <w:pStyle w:val="Geenafstand"/>
-        <w:spacing w:after="100"/>
-        <w:rPr>
-          <w:rFonts w:cs="Times New Roman"/>
-          <w:sz w:val="19"/>
-          <w:szCs w:val="19"/>
-          <w:lang w:val="en-GB"/>
-        </w:rPr>
-      </w:pPr>
-      <w:r>
-        <w:rPr>
-          <w:rFonts w:cs="Times New Roman"/>
-          <w:sz w:val="19"/>
-          <w:szCs w:val="19"/>
-          <w:lang w:val="en-GB"/>
-        </w:rPr>
-        <w:t xml:space="preserve">Based </w:t>
-      </w:r>
-      <w:r>
-        <w:rPr>
-          <w:rFonts w:cs="Times New Roman"/>
-          <w:sz w:val="19"/>
-          <w:szCs w:val="19"/>
-          <w:lang w:val="en-GB"/>
-        </w:rPr>
-        <w:t xml:space="preserve">our </w:t>
-      </w:r>
-      <w:r>
-        <w:rPr>
-          <w:rFonts w:cs="Times New Roman"/>
-          <w:sz w:val="19"/>
-          <w:szCs w:val="19"/>
-          <w:lang w:val="en-GB"/>
-        </w:rPr>
-        <w:t xml:space="preserve">on the </w:t>
-      </w:r>
-      <w:r>
-        <w:rPr>
-          <w:rFonts w:cs="Times New Roman"/>
-          <w:sz w:val="19"/>
-          <w:szCs w:val="19"/>
-          <w:lang w:val="en-GB"/>
-        </w:rPr>
-        <w:t>results,</w:t>
-      </w:r>
-      <w:r>
-        <w:rPr>
-          <w:rFonts w:cs="Times New Roman"/>
-          <w:sz w:val="19"/>
-          <w:szCs w:val="19"/>
-          <w:lang w:val="en-GB"/>
-        </w:rPr>
-        <w:t xml:space="preserve"> </w:t>
-      </w:r>
-      <w:r>
-        <w:rPr>
-          <w:rFonts w:cs="Times New Roman"/>
-          <w:sz w:val="19"/>
-          <w:szCs w:val="19"/>
-          <w:lang w:val="en-GB"/>
-        </w:rPr>
-        <w:t xml:space="preserve">we propose working with </w:t>
-      </w:r>
-      <w:r>
-        <w:rPr>
-          <w:rFonts w:cs="Times New Roman"/>
-          <w:sz w:val="19"/>
-          <w:szCs w:val="19"/>
-          <w:lang w:val="en-GB"/>
-        </w:rPr>
-        <w:t xml:space="preserve">model 1 </w:t>
-      </w:r>
-      <w:r>
-        <w:rPr>
-          <w:rFonts w:cs="Times New Roman"/>
-          <w:sz w:val="19"/>
-          <w:szCs w:val="19"/>
-          <w:lang w:val="en-GB"/>
-        </w:rPr>
-        <w:t>(</w:t>
-      </w:r>
-      <w:r>
-        <w:rPr>
-          <w:rFonts w:cs="Times New Roman"/>
-          <w:sz w:val="19"/>
-          <w:szCs w:val="19"/>
-          <w:lang w:val="en-GB"/>
-        </w:rPr>
-        <w:t>LeNet-5 architecture</w:t>
-      </w:r>
-      <w:r>
-        <w:rPr>
-          <w:rFonts w:cs="Times New Roman"/>
-          <w:sz w:val="19"/>
-          <w:szCs w:val="19"/>
-          <w:lang w:val="en-GB"/>
-        </w:rPr>
-        <w:t xml:space="preserve"> with L2 regularization)</w:t>
-      </w:r>
-      <w:r>
-        <w:rPr>
-          <w:rFonts w:cs="Times New Roman"/>
-          <w:sz w:val="19"/>
-          <w:szCs w:val="19"/>
-          <w:lang w:val="en-GB"/>
-        </w:rPr>
-        <w:t xml:space="preserve">. </w:t>
-      </w:r>
-      <w:r>
-        <w:rPr>
-          <w:rFonts w:cs="Times New Roman"/>
-          <w:sz w:val="19"/>
-          <w:szCs w:val="19"/>
-          <w:lang/>
-        </w:rPr>
-        <w:t xml:space="preserve">Please consider </w:t>
-      </w:r>
-      <w:r>
-        <w:rPr>
-          <w:rFonts w:cs="Times New Roman"/>
-          <w:sz w:val="19"/>
-          <w:szCs w:val="19"/>
-          <w:lang w:val="en-GB"/>
-        </w:rPr>
-        <w:t xml:space="preserve">that </w:t>
-      </w:r>
-      <w:r>
-        <w:rPr>
-          <w:rFonts w:cs="Times New Roman"/>
-          <w:sz w:val="19"/>
-          <w:szCs w:val="19"/>
-          <w:lang w:val="en-GB"/>
-        </w:rPr>
-        <w:t xml:space="preserve">the model </w:t>
-      </w:r>
-      <w:r>
-        <w:rPr>
-          <w:rFonts w:cs="Times New Roman"/>
-          <w:sz w:val="19"/>
-          <w:szCs w:val="19"/>
-          <w:lang w:val="en-GB"/>
-        </w:rPr>
-        <w:t>had mostly trouble in identifying images from the classes 31-40</w:t>
-      </w:r>
-      <w:r>
-        <w:rPr>
-          <w:rFonts w:cs="Times New Roman"/>
-          <w:sz w:val="19"/>
-          <w:szCs w:val="19"/>
-          <w:lang w:val="en-GB"/>
-        </w:rPr>
-        <w:t>, 41-50</w:t>
-      </w:r>
-      <w:r>
-        <w:rPr>
-          <w:rFonts w:cs="Times New Roman"/>
-          <w:sz w:val="19"/>
-          <w:szCs w:val="19"/>
-          <w:lang w:val="en-GB"/>
-        </w:rPr>
-        <w:t xml:space="preserve"> and 51-60</w:t>
-      </w:r>
-      <w:r>
-        <w:rPr>
-          <w:rFonts w:cs="Times New Roman"/>
-          <w:sz w:val="19"/>
-          <w:szCs w:val="19"/>
-          <w:lang w:val="en-GB"/>
-        </w:rPr>
-        <w:t xml:space="preserve"> (see confusion matrix)</w:t>
-      </w:r>
-      <w:r>
-        <w:rPr>
-          <w:rFonts w:cs="Times New Roman"/>
-          <w:sz w:val="19"/>
-          <w:szCs w:val="19"/>
-          <w:lang w:val="en-GB"/>
-        </w:rPr>
-        <w:t>. We selected the LeNet-5 architecture</w:t>
-      </w:r>
-      <w:r>
-        <w:rPr>
-          <w:rFonts w:cs="Times New Roman"/>
-          <w:sz w:val="19"/>
-          <w:szCs w:val="19"/>
-          <w:lang w:val="en-GB"/>
-        </w:rPr>
-        <w:t xml:space="preserve"> </w:t>
-      </w:r>
-      <w:r>
-        <w:rPr>
-          <w:rFonts w:cs="Times New Roman"/>
-          <w:sz w:val="19"/>
-          <w:szCs w:val="19"/>
-          <w:lang w:val="en-GB"/>
-        </w:rPr>
-        <w:t xml:space="preserve">over the ResNet-50 (model 5) in this scenario because the amount of time needed to make a prediction is significantly </w:t>
-      </w:r>
-      <w:r>
-        <w:rPr>
-          <w:rFonts w:cs="Times New Roman"/>
-          <w:sz w:val="19"/>
-          <w:szCs w:val="19"/>
-          <w:lang w:val="en-GB"/>
-        </w:rPr>
-        <w:t>smaller</w:t>
-      </w:r>
-      <w:r>
-        <w:rPr>
-          <w:rFonts w:cs="Times New Roman"/>
-          <w:sz w:val="19"/>
-          <w:szCs w:val="19"/>
-          <w:lang w:val="en-GB"/>
-        </w:rPr>
-        <w:t xml:space="preserve"> due to the amount of layers </w:t>
-      </w:r>
-      <w:r>
-        <w:rPr>
-          <w:rFonts w:cs="Times New Roman"/>
-          <w:sz w:val="19"/>
-          <w:szCs w:val="19"/>
-          <w:lang w:val="en-GB"/>
-        </w:rPr>
-        <w:t>compared to</w:t>
-      </w:r>
-      <w:r>
-        <w:rPr>
-          <w:rFonts w:cs="Times New Roman"/>
-          <w:sz w:val="19"/>
-          <w:szCs w:val="19"/>
-          <w:lang w:val="en-GB"/>
-        </w:rPr>
-        <w:t xml:space="preserve"> the ResNet-50.</w:t>
-      </w:r>
-      <w:r>
-        <w:rPr>
-          <w:rFonts w:cs="Times New Roman"/>
-          <w:sz w:val="19"/>
-          <w:szCs w:val="19"/>
-          <w:lang w:val="en-GB"/>
-        </w:rPr>
-        <w:t xml:space="preserve"> </w:t>
-      </w:r>
-      <w:r>
-        <w:rPr>
-          <w:rFonts w:cs="Times New Roman"/>
-          <w:sz w:val="19"/>
-          <w:szCs w:val="19"/>
-          <w:lang w:val="en-GB"/>
-        </w:rPr>
-        <w:t xml:space="preserve">We also </w:t>
-      </w:r>
-      <w:r>
-        <w:rPr>
-          <w:rFonts w:cs="Times New Roman"/>
-          <w:sz w:val="19"/>
-          <w:szCs w:val="19"/>
-          <w:lang w:val="en-GB"/>
-        </w:rPr>
-        <w:t>found that most</w:t>
-      </w:r>
-      <w:r>
-        <w:rPr>
-          <w:rFonts w:cs="Times New Roman"/>
-          <w:sz w:val="19"/>
-          <w:szCs w:val="19"/>
-          <w:lang w:val="en-GB"/>
-        </w:rPr>
-        <w:t xml:space="preserve"> </w:t>
-      </w:r>
-      <w:proofErr w:type="spellStart"/>
-      <w:r>
-        <w:rPr>
-          <w:rFonts w:cs="Times New Roman"/>
-          <w:sz w:val="19"/>
-          <w:szCs w:val="19"/>
-          <w:lang w:val="en-GB"/>
-        </w:rPr>
-        <w:t>ResNet</w:t>
-      </w:r>
-      <w:proofErr w:type="spellEnd"/>
-      <w:r>
-        <w:rPr>
-          <w:rFonts w:cs="Times New Roman"/>
-          <w:sz w:val="19"/>
-          <w:szCs w:val="19"/>
-          <w:lang w:val="en-GB"/>
-        </w:rPr>
-        <w:t>-models did</w:t>
-      </w:r>
-      <w:r>
-        <w:rPr>
-          <w:rFonts w:cs="Times New Roman"/>
-          <w:sz w:val="19"/>
-          <w:szCs w:val="19"/>
-          <w:lang w:val="en-GB"/>
-        </w:rPr>
-        <w:t xml:space="preserve"> show strange layer activations.</w:t>
-      </w:r>
-      <w:r>
-        <w:rPr>
-          <w:rFonts w:cs="Times New Roman"/>
-          <w:sz w:val="19"/>
-          <w:szCs w:val="19"/>
-          <w:lang w:val="en-GB"/>
-        </w:rPr>
-        <w:t xml:space="preserve"> Nonetheless,</w:t>
-      </w:r>
-      <w:r>
-        <w:rPr>
-          <w:rFonts w:cs="Times New Roman"/>
-          <w:sz w:val="19"/>
-          <w:szCs w:val="19"/>
-          <w:lang w:val="en-GB"/>
-        </w:rPr>
-        <w:t xml:space="preserve"> we do see potential in using the </w:t>
-      </w:r>
-      <w:proofErr w:type="spellStart"/>
-      <w:r>
-        <w:rPr>
-          <w:rFonts w:cs="Times New Roman"/>
-          <w:sz w:val="19"/>
-          <w:szCs w:val="19"/>
-          <w:lang w:val="en-GB"/>
-        </w:rPr>
-        <w:t>ResNet</w:t>
-      </w:r>
-      <w:proofErr w:type="spellEnd"/>
-      <w:r>
-        <w:rPr>
-          <w:rFonts w:cs="Times New Roman"/>
-          <w:sz w:val="19"/>
-          <w:szCs w:val="19"/>
-          <w:lang w:val="en-GB"/>
-        </w:rPr>
-        <w:t xml:space="preserve"> architecture </w:t>
-      </w:r>
-      <w:r>
-        <w:rPr>
-          <w:rFonts w:cs="Times New Roman"/>
-          <w:sz w:val="19"/>
-          <w:szCs w:val="19"/>
-          <w:lang w:val="en-GB"/>
-        </w:rPr>
-        <w:t>when working with a greater dataset.</w:t>
-      </w:r>
-    </w:p>
-    <w:p>
-      <w:pPr>
-        <w:pStyle w:val="Geenafstand"/>
         <w:rPr>
           <w:rFonts w:cs="Times New Roman"/>
           <w:sz w:val="18"/>
@@ -5745,7 +5262,7 @@
           <w:rFonts w:cs="Times New Roman"/>
           <w:sz w:val="19"/>
           <w:szCs w:val="19"/>
-          <w:lang/>
+          <w:lang w:val="en-GB"/>
         </w:rPr>
         <w:t>,</w:t>
       </w:r>
@@ -5930,23 +5447,23 @@
       <w:pPr>
         <w:pStyle w:val="Voetnoottekst"/>
         <w:rPr>
-          <w:sz w:val="4"/>
-          <w:szCs w:val="4"/>
+          <w:sz w:val="6"/>
+          <w:szCs w:val="6"/>
           <w:lang w:val="en-GB"/>
         </w:rPr>
       </w:pPr>
       <w:r>
         <w:rPr>
           <w:rStyle w:val="Voetnootmarkering"/>
-          <w:sz w:val="4"/>
-          <w:szCs w:val="4"/>
+          <w:sz w:val="6"/>
+          <w:szCs w:val="6"/>
         </w:rPr>
         <w:footnoteRef/>
       </w:r>
       <w:r>
         <w:rPr>
-          <w:sz w:val="4"/>
-          <w:szCs w:val="4"/>
+          <w:sz w:val="6"/>
+          <w:szCs w:val="6"/>
           <w:lang w:val="en-GB"/>
         </w:rPr>
         <w:t xml:space="preserve"> </w:t>
@@ -5954,8 +5471,8 @@
       <w:r>
         <w:rPr>
           <w:rFonts w:cs="Times New Roman"/>
-          <w:sz w:val="4"/>
-          <w:szCs w:val="4"/>
+          <w:sz w:val="6"/>
+          <w:szCs w:val="6"/>
           <w:lang w:val="en-GB"/>
         </w:rPr>
         <w:t>Han, H., Otto, C., &amp; Jain, A. K. (2013). Age estimation from face images: Human vs. machine performance. </w:t>
@@ -5965,8 +5482,8 @@
           <w:rFonts w:cs="Times New Roman"/>
           <w:i/>
           <w:iCs/>
-          <w:sz w:val="4"/>
-          <w:szCs w:val="4"/>
+          <w:sz w:val="6"/>
+          <w:szCs w:val="6"/>
           <w:lang w:val="en-GB"/>
         </w:rPr>
         <w:t>2013 International Conference on Biometrics (ICB)</w:t>
@@ -5974,8 +5491,8 @@
       <w:r>
         <w:rPr>
           <w:rFonts w:cs="Times New Roman"/>
-          <w:sz w:val="4"/>
-          <w:szCs w:val="4"/>
+          <w:sz w:val="6"/>
+          <w:szCs w:val="6"/>
           <w:lang w:val="en-GB"/>
         </w:rPr>
         <w:t xml:space="preserve">. </w:t>
@@ -5985,8 +5502,8 @@
           <w:rPr>
             <w:rStyle w:val="Hyperlink"/>
             <w:rFonts w:cs="Times New Roman"/>
-            <w:sz w:val="4"/>
-            <w:szCs w:val="4"/>
+            <w:sz w:val="6"/>
+            <w:szCs w:val="6"/>
             <w:lang w:val="en-GB"/>
           </w:rPr>
           <w:t>https://doi.org/10.1109/icb.2013.6613022</w:t>
@@ -5999,76 +5516,40 @@
       <w:pPr>
         <w:pStyle w:val="Voetnoottekst"/>
         <w:rPr>
-          <w:sz w:val="4"/>
-          <w:szCs w:val="4"/>
+          <w:sz w:val="6"/>
+          <w:szCs w:val="6"/>
         </w:rPr>
       </w:pPr>
       <w:r>
         <w:rPr>
           <w:rStyle w:val="Voetnootmarkering"/>
-          <w:sz w:val="4"/>
-          <w:szCs w:val="4"/>
+          <w:sz w:val="6"/>
+          <w:szCs w:val="6"/>
         </w:rPr>
         <w:footnoteRef/>
       </w:r>
       <w:r>
         <w:rPr>
-          <w:sz w:val="4"/>
-          <w:szCs w:val="4"/>
-          <w:lang w:val="en-GB"/>
-        </w:rPr>
-        <w:t xml:space="preserve"> </w:t>
-      </w:r>
-      <w:proofErr w:type="spellStart"/>
-      <w:r>
-        <w:rPr>
-          <w:sz w:val="4"/>
-          <w:szCs w:val="4"/>
-          <w:lang w:val="en-GB"/>
-        </w:rPr>
-        <w:t>Gunay</w:t>
-      </w:r>
-      <w:proofErr w:type="spellEnd"/>
-      <w:r>
-        <w:rPr>
-          <w:sz w:val="4"/>
-          <w:szCs w:val="4"/>
-          <w:lang w:val="en-GB"/>
-        </w:rPr>
-        <w:t xml:space="preserve">, A., &amp; </w:t>
-      </w:r>
-      <w:proofErr w:type="spellStart"/>
-      <w:r>
-        <w:rPr>
-          <w:sz w:val="4"/>
-          <w:szCs w:val="4"/>
-          <w:lang w:val="en-GB"/>
-        </w:rPr>
-        <w:t>Nabiyev</w:t>
-      </w:r>
-      <w:proofErr w:type="spellEnd"/>
-      <w:r>
-        <w:rPr>
-          <w:sz w:val="4"/>
-          <w:szCs w:val="4"/>
-          <w:lang w:val="en-GB"/>
-        </w:rPr>
-        <w:t>, V. V. (2008). Automatic age classification with LBP. </w:t>
+          <w:sz w:val="6"/>
+          <w:szCs w:val="6"/>
+          <w:lang w:val="en-GB"/>
+        </w:rPr>
+        <w:t xml:space="preserve"> Gunay, A., &amp; Nabiyev, V. V. (2008). Automatic age classification with LBP. </w:t>
       </w:r>
       <w:r>
         <w:rPr>
           <w:i/>
           <w:iCs/>
-          <w:sz w:val="4"/>
-          <w:szCs w:val="4"/>
+          <w:sz w:val="6"/>
+          <w:szCs w:val="6"/>
           <w:lang w:val="en-GB"/>
         </w:rPr>
         <w:t>2008 23rd International Symposium on Computer and Information Sciences</w:t>
       </w:r>
       <w:r>
         <w:rPr>
-          <w:sz w:val="4"/>
-          <w:szCs w:val="4"/>
+          <w:sz w:val="6"/>
+          <w:szCs w:val="6"/>
           <w:lang w:val="en-GB"/>
         </w:rPr>
         <w:t xml:space="preserve">. </w:t>
@@ -6077,8 +5558,8 @@
         <w:r>
           <w:rPr>
             <w:rStyle w:val="Hyperlink"/>
-            <w:sz w:val="4"/>
-            <w:szCs w:val="4"/>
+            <w:sz w:val="6"/>
+            <w:szCs w:val="6"/>
           </w:rPr>
           <w:t>https://doi.org/10.1109/iscis.2008.4717926</w:t>
         </w:r>
@@ -6090,78 +5571,30 @@
       <w:pPr>
         <w:pStyle w:val="Voetnoottekst"/>
         <w:rPr>
-          <w:sz w:val="4"/>
-          <w:szCs w:val="4"/>
+          <w:sz w:val="6"/>
+          <w:szCs w:val="6"/>
           <w:lang w:val="en-GB"/>
         </w:rPr>
       </w:pPr>
       <w:r>
         <w:rPr>
           <w:rStyle w:val="Voetnootmarkering"/>
-          <w:sz w:val="4"/>
-          <w:szCs w:val="4"/>
+          <w:sz w:val="6"/>
+          <w:szCs w:val="6"/>
         </w:rPr>
         <w:footnoteRef/>
       </w:r>
       <w:r>
         <w:rPr>
-          <w:sz w:val="4"/>
-          <w:szCs w:val="4"/>
-        </w:rPr>
-        <w:t xml:space="preserve">  </w:t>
-      </w:r>
-      <w:proofErr w:type="spellStart"/>
-      <w:r>
-        <w:rPr>
-          <w:sz w:val="4"/>
-          <w:szCs w:val="4"/>
-        </w:rPr>
-        <w:t>Guo</w:t>
-      </w:r>
-      <w:proofErr w:type="spellEnd"/>
-      <w:r>
-        <w:rPr>
-          <w:sz w:val="4"/>
-          <w:szCs w:val="4"/>
-        </w:rPr>
-        <w:t xml:space="preserve">, G., </w:t>
-      </w:r>
-      <w:proofErr w:type="spellStart"/>
-      <w:r>
-        <w:rPr>
-          <w:sz w:val="4"/>
-          <w:szCs w:val="4"/>
-        </w:rPr>
-        <w:t>Guowang</w:t>
-      </w:r>
-      <w:proofErr w:type="spellEnd"/>
-      <w:r>
-        <w:rPr>
-          <w:sz w:val="4"/>
-          <w:szCs w:val="4"/>
-        </w:rPr>
-        <w:t xml:space="preserve"> Mu, Fu, Y., &amp; </w:t>
-      </w:r>
-      <w:proofErr w:type="spellStart"/>
-      <w:r>
-        <w:rPr>
-          <w:sz w:val="4"/>
-          <w:szCs w:val="4"/>
-        </w:rPr>
-        <w:t>Huang</w:t>
-      </w:r>
-      <w:proofErr w:type="spellEnd"/>
-      <w:r>
-        <w:rPr>
-          <w:sz w:val="4"/>
-          <w:szCs w:val="4"/>
-        </w:rPr>
-        <w:t xml:space="preserve">, T. S. (2009). </w:t>
-      </w:r>
-      <w:r>
-        <w:rPr>
-          <w:sz w:val="4"/>
-          <w:szCs w:val="4"/>
+          <w:sz w:val="6"/>
+          <w:szCs w:val="6"/>
+        </w:rPr>
+        <w:t xml:space="preserve">  Guo, G., Guowang Mu, Fu, Y., &amp; Huang, T. S. (2009). </w:t>
+      </w:r>
+      <w:r>
+        <w:rPr>
+          <w:sz w:val="6"/>
+          <w:szCs w:val="6"/>
           <w:lang w:val="en-GB"/>
         </w:rPr>
         <w:t>Human age estimation using bio-inspired features. </w:t>
@@ -6170,16 +5603,16 @@
         <w:rPr>
           <w:i/>
           <w:iCs/>
-          <w:sz w:val="4"/>
-          <w:szCs w:val="4"/>
+          <w:sz w:val="6"/>
+          <w:szCs w:val="6"/>
           <w:lang w:val="en-GB"/>
         </w:rPr>
         <w:t>2009 IEEE Conference on Computer Vision and Pattern Recognition</w:t>
       </w:r>
       <w:r>
         <w:rPr>
-          <w:sz w:val="4"/>
-          <w:szCs w:val="4"/>
+          <w:sz w:val="6"/>
+          <w:szCs w:val="6"/>
           <w:lang w:val="en-GB"/>
         </w:rPr>
         <w:t xml:space="preserve">. </w:t>
@@ -6188,8 +5621,8 @@
         <w:r>
           <w:rPr>
             <w:rStyle w:val="Hyperlink"/>
-            <w:sz w:val="4"/>
-            <w:szCs w:val="4"/>
+            <w:sz w:val="6"/>
+            <w:szCs w:val="6"/>
             <w:lang w:val="en-GB"/>
           </w:rPr>
           <w:t>https://doi.org/10.1109/cvpr.2009.5206681</w:t>
@@ -6202,49 +5635,39 @@
       <w:pPr>
         <w:pStyle w:val="Voetnoottekst"/>
         <w:rPr>
-          <w:sz w:val="4"/>
-          <w:szCs w:val="4"/>
+          <w:sz w:val="6"/>
+          <w:szCs w:val="6"/>
           <w:lang w:val="en-GB"/>
         </w:rPr>
       </w:pPr>
       <w:r>
         <w:rPr>
           <w:rStyle w:val="Voetnootmarkering"/>
-          <w:sz w:val="4"/>
-          <w:szCs w:val="4"/>
+          <w:sz w:val="6"/>
+          <w:szCs w:val="6"/>
         </w:rPr>
         <w:footnoteRef/>
       </w:r>
       <w:r>
         <w:rPr>
-          <w:sz w:val="4"/>
-          <w:szCs w:val="4"/>
+          <w:sz w:val="6"/>
+          <w:szCs w:val="6"/>
         </w:rPr>
         <w:t xml:space="preserve"> </w:t>
       </w:r>
-      <w:proofErr w:type="spellStart"/>
-      <w:r>
-        <w:rPr>
-          <w:rFonts w:cs="Times New Roman"/>
-          <w:sz w:val="4"/>
-          <w:szCs w:val="4"/>
-        </w:rPr>
-        <w:t>Sithungu</w:t>
-      </w:r>
-      <w:proofErr w:type="spellEnd"/>
-      <w:r>
-        <w:rPr>
-          <w:rFonts w:cs="Times New Roman"/>
-          <w:sz w:val="4"/>
-          <w:szCs w:val="4"/>
-        </w:rPr>
-        <w:t xml:space="preserve">, S., &amp; Van der Haar, D. (2019). </w:t>
-      </w:r>
-      <w:r>
-        <w:rPr>
-          <w:rFonts w:cs="Times New Roman"/>
-          <w:sz w:val="4"/>
-          <w:szCs w:val="4"/>
+      <w:r>
+        <w:rPr>
+          <w:rFonts w:cs="Times New Roman"/>
+          <w:sz w:val="6"/>
+          <w:szCs w:val="6"/>
+        </w:rPr>
+        <w:t xml:space="preserve">Sithungu, S., &amp; Van der Haar, D. (2019). </w:t>
+      </w:r>
+      <w:r>
+        <w:rPr>
+          <w:rFonts w:cs="Times New Roman"/>
+          <w:sz w:val="6"/>
+          <w:szCs w:val="6"/>
           <w:lang w:val="en-GB"/>
         </w:rPr>
         <w:t>Real-Time Age Detection Using a Convolutional Neural Network. </w:t>
@@ -6254,8 +5677,8 @@
           <w:rFonts w:cs="Times New Roman"/>
           <w:i/>
           <w:iCs/>
-          <w:sz w:val="4"/>
-          <w:szCs w:val="4"/>
+          <w:sz w:val="6"/>
+          <w:szCs w:val="6"/>
           <w:lang w:val="en-GB"/>
         </w:rPr>
         <w:t>Business Information Systems</w:t>
@@ -6263,8 +5686,8 @@
       <w:r>
         <w:rPr>
           <w:rFonts w:cs="Times New Roman"/>
-          <w:sz w:val="4"/>
-          <w:szCs w:val="4"/>
+          <w:sz w:val="6"/>
+          <w:szCs w:val="6"/>
           <w:lang w:val="en-GB"/>
         </w:rPr>
         <w:t xml:space="preserve">, 245–256. </w:t>
@@ -6274,8 +5697,8 @@
           <w:rPr>
             <w:rStyle w:val="Hyperlink"/>
             <w:rFonts w:cs="Times New Roman"/>
-            <w:sz w:val="4"/>
-            <w:szCs w:val="4"/>
+            <w:sz w:val="6"/>
+            <w:szCs w:val="6"/>
             <w:lang w:val="en-GB"/>
           </w:rPr>
           <w:t>https://doi.org/10.1007/978-3-030-20482-2_20</w:t>
@@ -6288,95 +5711,41 @@
       <w:pPr>
         <w:pStyle w:val="Voetnoottekst"/>
         <w:rPr>
-          <w:sz w:val="4"/>
-          <w:szCs w:val="4"/>
+          <w:sz w:val="6"/>
+          <w:szCs w:val="6"/>
           <w:lang w:val="en-GB"/>
         </w:rPr>
       </w:pPr>
       <w:r>
         <w:rPr>
           <w:rStyle w:val="Voetnootmarkering"/>
-          <w:sz w:val="4"/>
-          <w:szCs w:val="4"/>
+          <w:sz w:val="6"/>
+          <w:szCs w:val="6"/>
         </w:rPr>
         <w:footnoteRef/>
       </w:r>
       <w:r>
         <w:rPr>
-          <w:sz w:val="4"/>
-          <w:szCs w:val="4"/>
-          <w:lang w:val="en-GB"/>
-        </w:rPr>
-        <w:t xml:space="preserve"> </w:t>
-      </w:r>
-      <w:proofErr w:type="spellStart"/>
-      <w:r>
-        <w:rPr>
-          <w:sz w:val="4"/>
-          <w:szCs w:val="4"/>
-          <w:lang w:val="en-GB"/>
-        </w:rPr>
-        <w:t>Ozbulak</w:t>
-      </w:r>
-      <w:proofErr w:type="spellEnd"/>
-      <w:r>
-        <w:rPr>
-          <w:sz w:val="4"/>
-          <w:szCs w:val="4"/>
-          <w:lang w:val="en-GB"/>
-        </w:rPr>
-        <w:t xml:space="preserve">, G., </w:t>
-      </w:r>
-      <w:proofErr w:type="spellStart"/>
-      <w:r>
-        <w:rPr>
-          <w:sz w:val="4"/>
-          <w:szCs w:val="4"/>
-          <w:lang w:val="en-GB"/>
-        </w:rPr>
-        <w:t>Aytar</w:t>
-      </w:r>
-      <w:proofErr w:type="spellEnd"/>
-      <w:r>
-        <w:rPr>
-          <w:sz w:val="4"/>
-          <w:szCs w:val="4"/>
-          <w:lang w:val="en-GB"/>
-        </w:rPr>
-        <w:t xml:space="preserve">, Y., &amp; </w:t>
-      </w:r>
-      <w:proofErr w:type="spellStart"/>
-      <w:r>
-        <w:rPr>
-          <w:sz w:val="4"/>
-          <w:szCs w:val="4"/>
-          <w:lang w:val="en-GB"/>
-        </w:rPr>
-        <w:t>Ekenel</w:t>
-      </w:r>
-      <w:proofErr w:type="spellEnd"/>
-      <w:r>
-        <w:rPr>
-          <w:sz w:val="4"/>
-          <w:szCs w:val="4"/>
-          <w:lang w:val="en-GB"/>
-        </w:rPr>
-        <w:t>, H. K. (2016). How Transferable Are CNN-Based Features for Age and Gender Classification? </w:t>
+          <w:sz w:val="6"/>
+          <w:szCs w:val="6"/>
+          <w:lang w:val="en-GB"/>
+        </w:rPr>
+        <w:t xml:space="preserve"> Ozbulak, G., Aytar, Y., &amp; Ekenel, H. K. (2016). How Transferable Are CNN-Based Features for Age and Gender Classification? </w:t>
       </w:r>
       <w:r>
         <w:rPr>
           <w:i/>
           <w:iCs/>
-          <w:sz w:val="4"/>
-          <w:szCs w:val="4"/>
+          <w:sz w:val="6"/>
+          <w:szCs w:val="6"/>
           <w:lang w:val="en-GB"/>
         </w:rPr>
         <w:t>2016 International Conference of the Biometrics Special Interest Group (BIOSIG)</w:t>
       </w:r>
       <w:r>
         <w:rPr>
-          <w:sz w:val="4"/>
-          <w:szCs w:val="4"/>
+          <w:sz w:val="6"/>
+          <w:szCs w:val="6"/>
           <w:lang w:val="en-GB"/>
         </w:rPr>
         <w:t xml:space="preserve">. </w:t>
@@ -6385,8 +5754,8 @@
         <w:r>
           <w:rPr>
             <w:rStyle w:val="Hyperlink"/>
-            <w:sz w:val="4"/>
-            <w:szCs w:val="4"/>
+            <w:sz w:val="6"/>
+            <w:szCs w:val="6"/>
             <w:lang w:val="en-GB"/>
           </w:rPr>
           <w:t>https://doi.org/10.1109/biosig.2016.7736925</w:t>
@@ -6399,74 +5768,43 @@
       <w:pPr>
         <w:pStyle w:val="Voetnoottekst"/>
         <w:rPr>
-          <w:sz w:val="10"/>
-          <w:szCs w:val="10"/>
+          <w:sz w:val="12"/>
+          <w:szCs w:val="12"/>
           <w:lang w:val="en-GB"/>
         </w:rPr>
       </w:pPr>
       <w:r>
         <w:rPr>
           <w:rStyle w:val="Voetnootmarkering"/>
-          <w:sz w:val="4"/>
-          <w:szCs w:val="4"/>
+          <w:sz w:val="6"/>
+          <w:szCs w:val="6"/>
         </w:rPr>
         <w:footnoteRef/>
       </w:r>
       <w:r>
         <w:rPr>
-          <w:sz w:val="4"/>
-          <w:szCs w:val="4"/>
+          <w:sz w:val="6"/>
+          <w:szCs w:val="6"/>
           <w:lang w:val="en-GB"/>
         </w:rPr>
         <w:t xml:space="preserve"> </w:t>
       </w:r>
-      <w:proofErr w:type="spellStart"/>
-      <w:r>
-        <w:rPr>
-          <w:rFonts w:cs="Times New Roman"/>
-          <w:sz w:val="4"/>
-          <w:szCs w:val="4"/>
-          <w:lang w:val="en-GB"/>
-        </w:rPr>
-        <w:t>Fariza</w:t>
-      </w:r>
-      <w:proofErr w:type="spellEnd"/>
-      <w:r>
-        <w:rPr>
-          <w:rFonts w:cs="Times New Roman"/>
-          <w:sz w:val="4"/>
-          <w:szCs w:val="4"/>
-          <w:lang w:val="en-GB"/>
-        </w:rPr>
-        <w:t xml:space="preserve">, A., </w:t>
-      </w:r>
-      <w:proofErr w:type="spellStart"/>
-      <w:r>
-        <w:rPr>
-          <w:rFonts w:cs="Times New Roman"/>
-          <w:sz w:val="4"/>
-          <w:szCs w:val="4"/>
-          <w:lang w:val="en-GB"/>
-        </w:rPr>
-        <w:t>Mu’arifin</w:t>
-      </w:r>
-      <w:proofErr w:type="spellEnd"/>
-      <w:r>
-        <w:rPr>
-          <w:rFonts w:cs="Times New Roman"/>
-          <w:sz w:val="4"/>
-          <w:szCs w:val="4"/>
-          <w:lang w:val="en-GB"/>
-        </w:rPr>
-        <w:t>, &amp; Arifin, A. Z. (2019). Age Estimation System Using Deep Residual Network Classification Method. </w:t>
+      <w:r>
+        <w:rPr>
+          <w:rFonts w:cs="Times New Roman"/>
+          <w:sz w:val="6"/>
+          <w:szCs w:val="6"/>
+          <w:lang w:val="en-GB"/>
+        </w:rPr>
+        <w:t>Fariza, A., Mu’arifin, &amp; Arifin, A. Z. (2019). Age Estimation System Using Deep Residual Network Classification Method. </w:t>
       </w:r>
       <w:r>
         <w:rPr>
           <w:rFonts w:cs="Times New Roman"/>
           <w:i/>
           <w:iCs/>
-          <w:sz w:val="4"/>
-          <w:szCs w:val="4"/>
+          <w:sz w:val="6"/>
+          <w:szCs w:val="6"/>
           <w:lang w:val="en-GB"/>
         </w:rPr>
         <w:t>2019 International Electronics Symposium (IES)</w:t>
@@ -6474,8 +5812,8 @@
       <w:r>
         <w:rPr>
           <w:rFonts w:cs="Times New Roman"/>
-          <w:sz w:val="4"/>
-          <w:szCs w:val="4"/>
+          <w:sz w:val="6"/>
+          <w:szCs w:val="6"/>
           <w:lang w:val="en-GB"/>
         </w:rPr>
         <w:t xml:space="preserve">. </w:t>
@@ -6485,8 +5823,8 @@
           <w:rPr>
             <w:rStyle w:val="Hyperlink"/>
             <w:rFonts w:cs="Times New Roman"/>
-            <w:sz w:val="4"/>
-            <w:szCs w:val="4"/>
+            <w:sz w:val="6"/>
+            <w:szCs w:val="6"/>
             <w:lang w:val="en-GB"/>
           </w:rPr>
           <w:t>https://doi.org/10.1109/elecsym.2019.8901521</w:t>
@@ -6501,22 +5839,20 @@
         <w:rPr>
           <w:sz w:val="8"/>
           <w:szCs w:val="8"/>
-          <w:lang w:val="en-GB"/>
         </w:rPr>
       </w:pPr>
       <w:r>
         <w:rPr>
           <w:rStyle w:val="Voetnootmarkering"/>
-          <w:sz w:val="4"/>
-          <w:szCs w:val="4"/>
+          <w:sz w:val="6"/>
+          <w:szCs w:val="6"/>
         </w:rPr>
         <w:footnoteRef/>
       </w:r>
       <w:r>
         <w:rPr>
-          <w:sz w:val="4"/>
-          <w:szCs w:val="4"/>
-          <w:lang w:val="en-GB"/>
+          <w:sz w:val="6"/>
+          <w:szCs w:val="6"/>
         </w:rPr>
         <w:t xml:space="preserve"> GitHub page </w:t>
       </w:r>
@@ -6524,9 +5860,8 @@
         <w:r>
           <w:rPr>
             <w:rStyle w:val="Hyperlink"/>
-            <w:sz w:val="4"/>
-            <w:szCs w:val="4"/>
-            <w:lang w:val="en-GB"/>
+            <w:sz w:val="6"/>
+            <w:szCs w:val="6"/>
           </w:rPr>
           <w:t>https://github.com/paulorijnberg/deep-learning-age-estimation</w:t>
         </w:r>
@@ -6604,27 +5939,7 @@
         <w:szCs w:val="16"/>
         <w:lang w:val="en-GB"/>
       </w:rPr>
-      <w:t xml:space="preserve">Paulo </w:t>
-    </w:r>
-    <w:proofErr w:type="spellStart"/>
-    <w:r>
-      <w:rPr>
-        <w:rFonts w:cs="Times New Roman"/>
-        <w:sz w:val="16"/>
-        <w:szCs w:val="16"/>
-        <w:lang w:val="en-GB"/>
-      </w:rPr>
-      <w:t>Rijnberg</w:t>
-    </w:r>
-    <w:proofErr w:type="spellEnd"/>
-    <w:r>
-      <w:rPr>
-        <w:rFonts w:cs="Times New Roman"/>
-        <w:sz w:val="16"/>
-        <w:szCs w:val="16"/>
-        <w:lang w:val="en-GB"/>
-      </w:rPr>
-      <w:t xml:space="preserve"> (snr. 2033812), April 2020</w:t>
+      <w:t>Paulo Rijnberg (snr. 2033812), April 2020</w:t>
     </w:r>
   </w:p>
 </w:hdr>
@@ -8038,7 +7353,7 @@
 </file>
 
 <file path=customXml/itemProps1.xml><?xml version="1.0" encoding="utf-8"?>
-<ds:datastoreItem xmlns:ds="http://schemas.openxmlformats.org/officeDocument/2006/customXml" ds:itemID="{6070DF75-1E8F-409E-ABE1-890594E7FB23}">
+<ds:datastoreItem xmlns:ds="http://schemas.openxmlformats.org/officeDocument/2006/customXml" ds:itemID="{A5E02D9D-9264-4617-9134-9F5B04738431}">
   <ds:schemaRefs>
     <ds:schemaRef ds:uri="http://schemas.openxmlformats.org/officeDocument/2006/bibliography"/>
   </ds:schemaRefs>

</xml_diff>